<commit_message>
add indexing to documents
</commit_message>
<xml_diff>
--- a/Updated_Documents/commissioning_and_decommissioning_of_datanode.DOCX
+++ b/Updated_Documents/commissioning_and_decommissioning_of_datanode.DOCX
@@ -4,12 +4,62 @@
   <w:body>
     <w:p>
       <w:pPr>
+        <w:pStyle w:val="Default"/>
+      </w:pPr>
+      <w:bookmarkStart w:id="0" w:name="page1"/>
+      <w:bookmarkEnd w:id="0"/>
+    </w:p>
+    <w:p>
+      <w:pPr>
+        <w:pStyle w:val="Default"/>
+        <w:rPr>
+          <w:b/>
+          <w:bCs/>
+          <w:sz w:val="48"/>
+          <w:szCs w:val="48"/>
+        </w:rPr>
+      </w:pPr>
+      <w:r>
+        <w:t xml:space="preserve"> </w:t>
+      </w:r>
+      <w:r>
+        <w:rPr>
+          <w:b/>
+          <w:bCs/>
+          <w:sz w:val="48"/>
+          <w:szCs w:val="48"/>
+        </w:rPr>
+        <w:t xml:space="preserve">Engineering Excellence J1 </w:t>
+      </w:r>
+    </w:p>
+    <w:p>
+      <w:pPr>
         <w:widowControl w:val="0"/>
         <w:autoSpaceDE w:val="0"/>
         <w:autoSpaceDN w:val="0"/>
         <w:adjustRightInd w:val="0"/>
         <w:spacing w:after="0" w:line="240" w:lineRule="auto"/>
         <w:jc w:val="center"/>
+        <w:rPr>
+          <w:b/>
+          <w:bCs/>
+          <w:sz w:val="32"/>
+          <w:szCs w:val="32"/>
+        </w:rPr>
+      </w:pPr>
+    </w:p>
+    <w:p>
+      <w:pPr>
+        <w:widowControl w:val="0"/>
+        <w:tabs>
+          <w:tab w:val="left" w:pos="-180"/>
+          <w:tab w:val="left" w:pos="10170"/>
+        </w:tabs>
+        <w:autoSpaceDE w:val="0"/>
+        <w:autoSpaceDN w:val="0"/>
+        <w:adjustRightInd w:val="0"/>
+        <w:spacing w:after="0" w:line="240" w:lineRule="auto"/>
+        <w:ind w:left="-270"/>
         <w:rPr>
           <w:rFonts w:ascii="Arial" w:hAnsi="Arial" w:cs="Arial"/>
           <w:b/>
@@ -19,8 +69,15 @@
           <w:u w:val="single"/>
         </w:rPr>
       </w:pPr>
-      <w:bookmarkStart w:id="0" w:name="page1"/>
-      <w:bookmarkEnd w:id="0"/>
+      <w:r>
+        <w:rPr>
+          <w:b/>
+          <w:bCs/>
+          <w:sz w:val="32"/>
+          <w:szCs w:val="32"/>
+        </w:rPr>
+        <w:t>(</w:t>
+      </w:r>
       <w:r>
         <w:rPr>
           <w:rFonts w:ascii="Arial" w:hAnsi="Arial" w:cs="Arial"/>
@@ -30,17 +87,9 @@
           <w:szCs w:val="30"/>
           <w:u w:val="single"/>
         </w:rPr>
-        <w:t>Commissioning and Decommissioning Nodes in a Hadoop Cluster</w:t>
-      </w:r>
-    </w:p>
-    <w:p>
-      <w:pPr>
-        <w:widowControl w:val="0"/>
-        <w:autoSpaceDE w:val="0"/>
-        <w:autoSpaceDN w:val="0"/>
-        <w:adjustRightInd w:val="0"/>
-        <w:spacing w:after="0" w:line="240" w:lineRule="auto"/>
-        <w:jc w:val="center"/>
+        <w:t xml:space="preserve">Commissioning and Decommissioning Nodes in a Hadoop </w:t>
+      </w:r>
+      <w:r>
         <w:rPr>
           <w:rFonts w:ascii="Arial" w:hAnsi="Arial" w:cs="Arial"/>
           <w:b/>
@@ -49,6 +98,802 @@
           <w:szCs w:val="30"/>
           <w:u w:val="single"/>
         </w:rPr>
+        <w:t>C</w:t>
+      </w:r>
+      <w:r>
+        <w:rPr>
+          <w:rFonts w:ascii="Arial" w:hAnsi="Arial" w:cs="Arial"/>
+          <w:b/>
+          <w:color w:val="333333"/>
+          <w:sz w:val="30"/>
+          <w:szCs w:val="30"/>
+          <w:u w:val="single"/>
+        </w:rPr>
+        <w:t>luster</w:t>
+      </w:r>
+      <w:r>
+        <w:rPr>
+          <w:b/>
+          <w:bCs/>
+          <w:sz w:val="32"/>
+          <w:szCs w:val="32"/>
+        </w:rPr>
+        <w:t>)</w:t>
+      </w:r>
+    </w:p>
+    <w:p>
+      <w:pPr>
+        <w:pStyle w:val="Default"/>
+        <w:rPr>
+          <w:sz w:val="32"/>
+          <w:szCs w:val="32"/>
+        </w:rPr>
+      </w:pPr>
+      <w:r>
+        <w:rPr>
+          <w:b/>
+          <w:bCs/>
+          <w:sz w:val="32"/>
+          <w:szCs w:val="32"/>
+        </w:rPr>
+        <w:t xml:space="preserve"> </w:t>
+      </w:r>
+    </w:p>
+    <w:p>
+      <w:pPr>
+        <w:pStyle w:val="Default"/>
+        <w:rPr>
+          <w:sz w:val="25"/>
+          <w:szCs w:val="25"/>
+        </w:rPr>
+      </w:pPr>
+      <w:r>
+        <w:rPr>
+          <w:b/>
+          <w:bCs/>
+          <w:sz w:val="25"/>
+          <w:szCs w:val="25"/>
+        </w:rPr>
+        <w:t xml:space="preserve">TABLE OF CONTENT </w:t>
+      </w:r>
+      <w:bookmarkStart w:id="1" w:name="_GoBack"/>
+      <w:bookmarkEnd w:id="1"/>
+    </w:p>
+    <w:p>
+      <w:pPr>
+        <w:widowControl w:val="0"/>
+        <w:autoSpaceDE w:val="0"/>
+        <w:autoSpaceDN w:val="0"/>
+        <w:adjustRightInd w:val="0"/>
+        <w:spacing w:after="0" w:line="240" w:lineRule="auto"/>
+        <w:rPr>
+          <w:rFonts w:ascii="Arial" w:hAnsi="Arial" w:cs="Arial"/>
+          <w:b/>
+          <w:color w:val="333333"/>
+          <w:sz w:val="30"/>
+          <w:szCs w:val="30"/>
+          <w:u w:val="single"/>
+        </w:rPr>
+      </w:pPr>
+    </w:p>
+    <w:p>
+      <w:pPr>
+        <w:widowControl w:val="0"/>
+        <w:numPr>
+          <w:ilvl w:val="0"/>
+          <w:numId w:val="9"/>
+        </w:numPr>
+        <w:autoSpaceDE w:val="0"/>
+        <w:autoSpaceDN w:val="0"/>
+        <w:adjustRightInd w:val="0"/>
+        <w:spacing w:after="0" w:line="240" w:lineRule="auto"/>
+        <w:rPr>
+          <w:rFonts w:ascii="Nirmala UI" w:hAnsi="Nirmala UI" w:cs="Nirmala UI"/>
+          <w:b/>
+          <w:bCs/>
+          <w:color w:val="000000"/>
+          <w:sz w:val="25"/>
+          <w:szCs w:val="25"/>
+        </w:rPr>
+      </w:pPr>
+      <w:r>
+        <w:rPr>
+          <w:rFonts w:ascii="Nirmala UI" w:hAnsi="Nirmala UI" w:cs="Nirmala UI"/>
+          <w:b/>
+          <w:bCs/>
+          <w:color w:val="000000"/>
+          <w:sz w:val="25"/>
+          <w:szCs w:val="25"/>
+        </w:rPr>
+        <w:t>Introduction</w:t>
+      </w:r>
+      <w:r>
+        <w:rPr>
+          <w:rFonts w:ascii="Nirmala UI" w:hAnsi="Nirmala UI" w:cs="Nirmala UI"/>
+          <w:b/>
+          <w:bCs/>
+          <w:color w:val="000000"/>
+          <w:sz w:val="25"/>
+          <w:szCs w:val="25"/>
+        </w:rPr>
+        <w:t>……………………………………………………………………..1</w:t>
+      </w:r>
+    </w:p>
+    <w:p>
+      <w:pPr>
+        <w:widowControl w:val="0"/>
+        <w:numPr>
+          <w:ilvl w:val="0"/>
+          <w:numId w:val="9"/>
+        </w:numPr>
+        <w:autoSpaceDE w:val="0"/>
+        <w:autoSpaceDN w:val="0"/>
+        <w:adjustRightInd w:val="0"/>
+        <w:spacing w:after="0" w:line="239" w:lineRule="auto"/>
+        <w:rPr>
+          <w:rFonts w:ascii="Nirmala UI" w:hAnsi="Nirmala UI" w:cs="Nirmala UI"/>
+          <w:b/>
+          <w:sz w:val="24"/>
+          <w:szCs w:val="24"/>
+        </w:rPr>
+      </w:pPr>
+      <w:r>
+        <w:rPr>
+          <w:rFonts w:ascii="Nirmala UI" w:hAnsi="Nirmala UI" w:cs="Nirmala UI"/>
+          <w:b/>
+          <w:sz w:val="24"/>
+          <w:szCs w:val="24"/>
+        </w:rPr>
+        <w:t xml:space="preserve">Steps for Decommissioning of </w:t>
+      </w:r>
+      <w:proofErr w:type="spellStart"/>
+      <w:r>
+        <w:rPr>
+          <w:rFonts w:ascii="Nirmala UI" w:hAnsi="Nirmala UI" w:cs="Nirmala UI"/>
+          <w:b/>
+          <w:sz w:val="24"/>
+          <w:szCs w:val="24"/>
+        </w:rPr>
+        <w:t>datanode</w:t>
+      </w:r>
+      <w:proofErr w:type="spellEnd"/>
+      <w:r>
+        <w:rPr>
+          <w:rFonts w:ascii="Nirmala UI" w:hAnsi="Nirmala UI" w:cs="Nirmala UI"/>
+          <w:b/>
+          <w:sz w:val="24"/>
+          <w:szCs w:val="24"/>
+        </w:rPr>
+        <w:t xml:space="preserve"> using </w:t>
+      </w:r>
+      <w:proofErr w:type="spellStart"/>
+      <w:r>
+        <w:rPr>
+          <w:rFonts w:ascii="Nirmala UI" w:hAnsi="Nirmala UI" w:cs="Nirmala UI"/>
+          <w:b/>
+          <w:sz w:val="24"/>
+          <w:szCs w:val="24"/>
+        </w:rPr>
+        <w:t>Ambari</w:t>
+      </w:r>
+      <w:proofErr w:type="spellEnd"/>
+      <w:r>
+        <w:rPr>
+          <w:rFonts w:ascii="Nirmala UI" w:hAnsi="Nirmala UI" w:cs="Nirmala UI"/>
+          <w:b/>
+          <w:sz w:val="24"/>
+          <w:szCs w:val="24"/>
+        </w:rPr>
+        <w:t xml:space="preserve"> UI</w:t>
+      </w:r>
+      <w:r>
+        <w:rPr>
+          <w:rFonts w:ascii="Nirmala UI" w:hAnsi="Nirmala UI" w:cs="Nirmala UI"/>
+          <w:b/>
+          <w:sz w:val="24"/>
+          <w:szCs w:val="24"/>
+        </w:rPr>
+        <w:t>…………….2</w:t>
+      </w:r>
+    </w:p>
+    <w:p>
+      <w:pPr>
+        <w:widowControl w:val="0"/>
+        <w:numPr>
+          <w:ilvl w:val="0"/>
+          <w:numId w:val="9"/>
+        </w:numPr>
+        <w:autoSpaceDE w:val="0"/>
+        <w:autoSpaceDN w:val="0"/>
+        <w:adjustRightInd w:val="0"/>
+        <w:spacing w:after="0" w:line="240" w:lineRule="auto"/>
+        <w:rPr>
+          <w:rFonts w:ascii="Nirmala UI" w:hAnsi="Nirmala UI" w:cs="Nirmala UI"/>
+          <w:b/>
+          <w:sz w:val="24"/>
+          <w:szCs w:val="24"/>
+        </w:rPr>
+      </w:pPr>
+      <w:r>
+        <w:rPr>
+          <w:rFonts w:ascii="Nirmala UI" w:hAnsi="Nirmala UI" w:cs="Nirmala UI"/>
+          <w:b/>
+          <w:sz w:val="24"/>
+          <w:szCs w:val="24"/>
+        </w:rPr>
+        <w:t>Steps to commission a node</w:t>
+      </w:r>
+      <w:r>
+        <w:rPr>
+          <w:rFonts w:ascii="Nirmala UI" w:hAnsi="Nirmala UI" w:cs="Nirmala UI"/>
+          <w:b/>
+          <w:sz w:val="24"/>
+          <w:szCs w:val="24"/>
+        </w:rPr>
+        <w:t>…………………………………………………….3</w:t>
+      </w:r>
+    </w:p>
+    <w:p>
+      <w:pPr>
+        <w:widowControl w:val="0"/>
+        <w:autoSpaceDE w:val="0"/>
+        <w:autoSpaceDN w:val="0"/>
+        <w:adjustRightInd w:val="0"/>
+        <w:spacing w:after="0" w:line="240" w:lineRule="auto"/>
+        <w:ind w:left="720"/>
+        <w:rPr>
+          <w:rFonts w:ascii="Nirmala UI" w:hAnsi="Nirmala UI" w:cs="Nirmala UI"/>
+          <w:b/>
+          <w:bCs/>
+          <w:color w:val="000000"/>
+          <w:sz w:val="25"/>
+          <w:szCs w:val="25"/>
+        </w:rPr>
+      </w:pPr>
+    </w:p>
+    <w:p>
+      <w:pPr>
+        <w:pStyle w:val="TOC3"/>
+        <w:tabs>
+          <w:tab w:val="right" w:leader="dot" w:pos="10710"/>
+        </w:tabs>
+        <w:ind w:left="446"/>
+      </w:pPr>
+      <w:r>
+        <w:t xml:space="preserve"> </w:t>
+      </w:r>
+    </w:p>
+    <w:p>
+      <w:pPr>
+        <w:widowControl w:val="0"/>
+        <w:autoSpaceDE w:val="0"/>
+        <w:autoSpaceDN w:val="0"/>
+        <w:adjustRightInd w:val="0"/>
+        <w:spacing w:after="0" w:line="240" w:lineRule="auto"/>
+        <w:jc w:val="center"/>
+        <w:rPr>
+          <w:rFonts w:ascii="Arial" w:hAnsi="Arial" w:cs="Arial"/>
+          <w:b/>
+          <w:color w:val="333333"/>
+          <w:sz w:val="30"/>
+          <w:szCs w:val="30"/>
+          <w:u w:val="single"/>
+        </w:rPr>
+      </w:pPr>
+    </w:p>
+    <w:p>
+      <w:pPr>
+        <w:widowControl w:val="0"/>
+        <w:autoSpaceDE w:val="0"/>
+        <w:autoSpaceDN w:val="0"/>
+        <w:adjustRightInd w:val="0"/>
+        <w:spacing w:after="0" w:line="240" w:lineRule="auto"/>
+        <w:jc w:val="center"/>
+        <w:rPr>
+          <w:rFonts w:ascii="Arial" w:hAnsi="Arial" w:cs="Arial"/>
+          <w:b/>
+          <w:color w:val="333333"/>
+          <w:sz w:val="30"/>
+          <w:szCs w:val="30"/>
+          <w:u w:val="single"/>
+        </w:rPr>
+      </w:pPr>
+    </w:p>
+    <w:p>
+      <w:pPr>
+        <w:widowControl w:val="0"/>
+        <w:autoSpaceDE w:val="0"/>
+        <w:autoSpaceDN w:val="0"/>
+        <w:adjustRightInd w:val="0"/>
+        <w:spacing w:after="0" w:line="240" w:lineRule="auto"/>
+        <w:jc w:val="center"/>
+        <w:rPr>
+          <w:rFonts w:ascii="Arial" w:hAnsi="Arial" w:cs="Arial"/>
+          <w:b/>
+          <w:color w:val="333333"/>
+          <w:sz w:val="30"/>
+          <w:szCs w:val="30"/>
+          <w:u w:val="single"/>
+        </w:rPr>
+      </w:pPr>
+    </w:p>
+    <w:p>
+      <w:pPr>
+        <w:widowControl w:val="0"/>
+        <w:autoSpaceDE w:val="0"/>
+        <w:autoSpaceDN w:val="0"/>
+        <w:adjustRightInd w:val="0"/>
+        <w:spacing w:after="0" w:line="240" w:lineRule="auto"/>
+        <w:jc w:val="center"/>
+        <w:rPr>
+          <w:rFonts w:ascii="Arial" w:hAnsi="Arial" w:cs="Arial"/>
+          <w:b/>
+          <w:color w:val="333333"/>
+          <w:sz w:val="30"/>
+          <w:szCs w:val="30"/>
+          <w:u w:val="single"/>
+        </w:rPr>
+      </w:pPr>
+    </w:p>
+    <w:p>
+      <w:pPr>
+        <w:widowControl w:val="0"/>
+        <w:autoSpaceDE w:val="0"/>
+        <w:autoSpaceDN w:val="0"/>
+        <w:adjustRightInd w:val="0"/>
+        <w:spacing w:after="0" w:line="240" w:lineRule="auto"/>
+        <w:jc w:val="center"/>
+        <w:rPr>
+          <w:rFonts w:ascii="Arial" w:hAnsi="Arial" w:cs="Arial"/>
+          <w:b/>
+          <w:color w:val="333333"/>
+          <w:sz w:val="30"/>
+          <w:szCs w:val="30"/>
+          <w:u w:val="single"/>
+        </w:rPr>
+      </w:pPr>
+    </w:p>
+    <w:p>
+      <w:pPr>
+        <w:widowControl w:val="0"/>
+        <w:autoSpaceDE w:val="0"/>
+        <w:autoSpaceDN w:val="0"/>
+        <w:adjustRightInd w:val="0"/>
+        <w:spacing w:after="0" w:line="240" w:lineRule="auto"/>
+        <w:jc w:val="center"/>
+        <w:rPr>
+          <w:rFonts w:ascii="Arial" w:hAnsi="Arial" w:cs="Arial"/>
+          <w:b/>
+          <w:color w:val="333333"/>
+          <w:sz w:val="30"/>
+          <w:szCs w:val="30"/>
+          <w:u w:val="single"/>
+        </w:rPr>
+      </w:pPr>
+    </w:p>
+    <w:p>
+      <w:pPr>
+        <w:widowControl w:val="0"/>
+        <w:autoSpaceDE w:val="0"/>
+        <w:autoSpaceDN w:val="0"/>
+        <w:adjustRightInd w:val="0"/>
+        <w:spacing w:after="0" w:line="240" w:lineRule="auto"/>
+        <w:jc w:val="center"/>
+        <w:rPr>
+          <w:rFonts w:ascii="Arial" w:hAnsi="Arial" w:cs="Arial"/>
+          <w:b/>
+          <w:color w:val="333333"/>
+          <w:sz w:val="30"/>
+          <w:szCs w:val="30"/>
+          <w:u w:val="single"/>
+        </w:rPr>
+      </w:pPr>
+    </w:p>
+    <w:p>
+      <w:pPr>
+        <w:widowControl w:val="0"/>
+        <w:autoSpaceDE w:val="0"/>
+        <w:autoSpaceDN w:val="0"/>
+        <w:adjustRightInd w:val="0"/>
+        <w:spacing w:after="0" w:line="240" w:lineRule="auto"/>
+        <w:jc w:val="center"/>
+        <w:rPr>
+          <w:rFonts w:ascii="Arial" w:hAnsi="Arial" w:cs="Arial"/>
+          <w:b/>
+          <w:color w:val="333333"/>
+          <w:sz w:val="30"/>
+          <w:szCs w:val="30"/>
+          <w:u w:val="single"/>
+        </w:rPr>
+      </w:pPr>
+    </w:p>
+    <w:p>
+      <w:pPr>
+        <w:widowControl w:val="0"/>
+        <w:autoSpaceDE w:val="0"/>
+        <w:autoSpaceDN w:val="0"/>
+        <w:adjustRightInd w:val="0"/>
+        <w:spacing w:after="0" w:line="240" w:lineRule="auto"/>
+        <w:jc w:val="center"/>
+        <w:rPr>
+          <w:rFonts w:ascii="Arial" w:hAnsi="Arial" w:cs="Arial"/>
+          <w:b/>
+          <w:color w:val="333333"/>
+          <w:sz w:val="30"/>
+          <w:szCs w:val="30"/>
+          <w:u w:val="single"/>
+        </w:rPr>
+      </w:pPr>
+    </w:p>
+    <w:p>
+      <w:pPr>
+        <w:widowControl w:val="0"/>
+        <w:autoSpaceDE w:val="0"/>
+        <w:autoSpaceDN w:val="0"/>
+        <w:adjustRightInd w:val="0"/>
+        <w:spacing w:after="0" w:line="240" w:lineRule="auto"/>
+        <w:jc w:val="center"/>
+        <w:rPr>
+          <w:rFonts w:ascii="Arial" w:hAnsi="Arial" w:cs="Arial"/>
+          <w:b/>
+          <w:color w:val="333333"/>
+          <w:sz w:val="30"/>
+          <w:szCs w:val="30"/>
+          <w:u w:val="single"/>
+        </w:rPr>
+      </w:pPr>
+    </w:p>
+    <w:p>
+      <w:pPr>
+        <w:widowControl w:val="0"/>
+        <w:autoSpaceDE w:val="0"/>
+        <w:autoSpaceDN w:val="0"/>
+        <w:adjustRightInd w:val="0"/>
+        <w:spacing w:after="0" w:line="240" w:lineRule="auto"/>
+        <w:jc w:val="center"/>
+        <w:rPr>
+          <w:rFonts w:ascii="Arial" w:hAnsi="Arial" w:cs="Arial"/>
+          <w:b/>
+          <w:color w:val="333333"/>
+          <w:sz w:val="30"/>
+          <w:szCs w:val="30"/>
+          <w:u w:val="single"/>
+        </w:rPr>
+      </w:pPr>
+    </w:p>
+    <w:p>
+      <w:pPr>
+        <w:widowControl w:val="0"/>
+        <w:autoSpaceDE w:val="0"/>
+        <w:autoSpaceDN w:val="0"/>
+        <w:adjustRightInd w:val="0"/>
+        <w:spacing w:after="0" w:line="240" w:lineRule="auto"/>
+        <w:jc w:val="center"/>
+        <w:rPr>
+          <w:rFonts w:ascii="Arial" w:hAnsi="Arial" w:cs="Arial"/>
+          <w:b/>
+          <w:color w:val="333333"/>
+          <w:sz w:val="30"/>
+          <w:szCs w:val="30"/>
+          <w:u w:val="single"/>
+        </w:rPr>
+      </w:pPr>
+    </w:p>
+    <w:p>
+      <w:pPr>
+        <w:widowControl w:val="0"/>
+        <w:autoSpaceDE w:val="0"/>
+        <w:autoSpaceDN w:val="0"/>
+        <w:adjustRightInd w:val="0"/>
+        <w:spacing w:after="0" w:line="240" w:lineRule="auto"/>
+        <w:jc w:val="center"/>
+        <w:rPr>
+          <w:rFonts w:ascii="Arial" w:hAnsi="Arial" w:cs="Arial"/>
+          <w:b/>
+          <w:color w:val="333333"/>
+          <w:sz w:val="30"/>
+          <w:szCs w:val="30"/>
+          <w:u w:val="single"/>
+        </w:rPr>
+      </w:pPr>
+    </w:p>
+    <w:p>
+      <w:pPr>
+        <w:widowControl w:val="0"/>
+        <w:autoSpaceDE w:val="0"/>
+        <w:autoSpaceDN w:val="0"/>
+        <w:adjustRightInd w:val="0"/>
+        <w:spacing w:after="0" w:line="240" w:lineRule="auto"/>
+        <w:jc w:val="center"/>
+        <w:rPr>
+          <w:rFonts w:ascii="Arial" w:hAnsi="Arial" w:cs="Arial"/>
+          <w:b/>
+          <w:color w:val="333333"/>
+          <w:sz w:val="30"/>
+          <w:szCs w:val="30"/>
+          <w:u w:val="single"/>
+        </w:rPr>
+      </w:pPr>
+    </w:p>
+    <w:p>
+      <w:pPr>
+        <w:widowControl w:val="0"/>
+        <w:autoSpaceDE w:val="0"/>
+        <w:autoSpaceDN w:val="0"/>
+        <w:adjustRightInd w:val="0"/>
+        <w:spacing w:after="0" w:line="240" w:lineRule="auto"/>
+        <w:jc w:val="center"/>
+        <w:rPr>
+          <w:rFonts w:ascii="Arial" w:hAnsi="Arial" w:cs="Arial"/>
+          <w:b/>
+          <w:color w:val="333333"/>
+          <w:sz w:val="30"/>
+          <w:szCs w:val="30"/>
+          <w:u w:val="single"/>
+        </w:rPr>
+      </w:pPr>
+    </w:p>
+    <w:p>
+      <w:pPr>
+        <w:widowControl w:val="0"/>
+        <w:autoSpaceDE w:val="0"/>
+        <w:autoSpaceDN w:val="0"/>
+        <w:adjustRightInd w:val="0"/>
+        <w:spacing w:after="0" w:line="240" w:lineRule="auto"/>
+        <w:jc w:val="center"/>
+        <w:rPr>
+          <w:rFonts w:ascii="Arial" w:hAnsi="Arial" w:cs="Arial"/>
+          <w:b/>
+          <w:color w:val="333333"/>
+          <w:sz w:val="30"/>
+          <w:szCs w:val="30"/>
+          <w:u w:val="single"/>
+        </w:rPr>
+      </w:pPr>
+    </w:p>
+    <w:p>
+      <w:pPr>
+        <w:widowControl w:val="0"/>
+        <w:autoSpaceDE w:val="0"/>
+        <w:autoSpaceDN w:val="0"/>
+        <w:adjustRightInd w:val="0"/>
+        <w:spacing w:after="0" w:line="240" w:lineRule="auto"/>
+        <w:jc w:val="center"/>
+        <w:rPr>
+          <w:rFonts w:ascii="Arial" w:hAnsi="Arial" w:cs="Arial"/>
+          <w:b/>
+          <w:color w:val="333333"/>
+          <w:sz w:val="30"/>
+          <w:szCs w:val="30"/>
+          <w:u w:val="single"/>
+        </w:rPr>
+      </w:pPr>
+    </w:p>
+    <w:p>
+      <w:pPr>
+        <w:widowControl w:val="0"/>
+        <w:autoSpaceDE w:val="0"/>
+        <w:autoSpaceDN w:val="0"/>
+        <w:adjustRightInd w:val="0"/>
+        <w:spacing w:after="0" w:line="240" w:lineRule="auto"/>
+        <w:jc w:val="center"/>
+        <w:rPr>
+          <w:rFonts w:ascii="Arial" w:hAnsi="Arial" w:cs="Arial"/>
+          <w:b/>
+          <w:color w:val="333333"/>
+          <w:sz w:val="30"/>
+          <w:szCs w:val="30"/>
+          <w:u w:val="single"/>
+        </w:rPr>
+      </w:pPr>
+    </w:p>
+    <w:p>
+      <w:pPr>
+        <w:widowControl w:val="0"/>
+        <w:autoSpaceDE w:val="0"/>
+        <w:autoSpaceDN w:val="0"/>
+        <w:adjustRightInd w:val="0"/>
+        <w:spacing w:after="0" w:line="240" w:lineRule="auto"/>
+        <w:jc w:val="center"/>
+        <w:rPr>
+          <w:rFonts w:ascii="Arial" w:hAnsi="Arial" w:cs="Arial"/>
+          <w:b/>
+          <w:color w:val="333333"/>
+          <w:sz w:val="30"/>
+          <w:szCs w:val="30"/>
+          <w:u w:val="single"/>
+        </w:rPr>
+      </w:pPr>
+    </w:p>
+    <w:p>
+      <w:pPr>
+        <w:widowControl w:val="0"/>
+        <w:autoSpaceDE w:val="0"/>
+        <w:autoSpaceDN w:val="0"/>
+        <w:adjustRightInd w:val="0"/>
+        <w:spacing w:after="0" w:line="240" w:lineRule="auto"/>
+        <w:jc w:val="center"/>
+        <w:rPr>
+          <w:rFonts w:ascii="Arial" w:hAnsi="Arial" w:cs="Arial"/>
+          <w:b/>
+          <w:color w:val="333333"/>
+          <w:sz w:val="30"/>
+          <w:szCs w:val="30"/>
+          <w:u w:val="single"/>
+        </w:rPr>
+      </w:pPr>
+    </w:p>
+    <w:p>
+      <w:pPr>
+        <w:widowControl w:val="0"/>
+        <w:autoSpaceDE w:val="0"/>
+        <w:autoSpaceDN w:val="0"/>
+        <w:adjustRightInd w:val="0"/>
+        <w:spacing w:after="0" w:line="240" w:lineRule="auto"/>
+        <w:jc w:val="center"/>
+        <w:rPr>
+          <w:rFonts w:ascii="Arial" w:hAnsi="Arial" w:cs="Arial"/>
+          <w:b/>
+          <w:color w:val="333333"/>
+          <w:sz w:val="30"/>
+          <w:szCs w:val="30"/>
+          <w:u w:val="single"/>
+        </w:rPr>
+      </w:pPr>
+    </w:p>
+    <w:p>
+      <w:pPr>
+        <w:widowControl w:val="0"/>
+        <w:autoSpaceDE w:val="0"/>
+        <w:autoSpaceDN w:val="0"/>
+        <w:adjustRightInd w:val="0"/>
+        <w:spacing w:after="0" w:line="240" w:lineRule="auto"/>
+        <w:jc w:val="center"/>
+        <w:rPr>
+          <w:rFonts w:ascii="Arial" w:hAnsi="Arial" w:cs="Arial"/>
+          <w:b/>
+          <w:color w:val="333333"/>
+          <w:sz w:val="30"/>
+          <w:szCs w:val="30"/>
+          <w:u w:val="single"/>
+        </w:rPr>
+      </w:pPr>
+    </w:p>
+    <w:p>
+      <w:pPr>
+        <w:widowControl w:val="0"/>
+        <w:autoSpaceDE w:val="0"/>
+        <w:autoSpaceDN w:val="0"/>
+        <w:adjustRightInd w:val="0"/>
+        <w:spacing w:after="0" w:line="240" w:lineRule="auto"/>
+        <w:jc w:val="center"/>
+        <w:rPr>
+          <w:rFonts w:ascii="Arial" w:hAnsi="Arial" w:cs="Arial"/>
+          <w:b/>
+          <w:color w:val="333333"/>
+          <w:sz w:val="30"/>
+          <w:szCs w:val="30"/>
+          <w:u w:val="single"/>
+        </w:rPr>
+      </w:pPr>
+    </w:p>
+    <w:p>
+      <w:pPr>
+        <w:widowControl w:val="0"/>
+        <w:autoSpaceDE w:val="0"/>
+        <w:autoSpaceDN w:val="0"/>
+        <w:adjustRightInd w:val="0"/>
+        <w:spacing w:after="0" w:line="240" w:lineRule="auto"/>
+        <w:jc w:val="center"/>
+        <w:rPr>
+          <w:rFonts w:ascii="Arial" w:hAnsi="Arial" w:cs="Arial"/>
+          <w:b/>
+          <w:color w:val="333333"/>
+          <w:sz w:val="30"/>
+          <w:szCs w:val="30"/>
+          <w:u w:val="single"/>
+        </w:rPr>
+      </w:pPr>
+    </w:p>
+    <w:p>
+      <w:pPr>
+        <w:widowControl w:val="0"/>
+        <w:autoSpaceDE w:val="0"/>
+        <w:autoSpaceDN w:val="0"/>
+        <w:adjustRightInd w:val="0"/>
+        <w:spacing w:after="0" w:line="240" w:lineRule="auto"/>
+        <w:jc w:val="center"/>
+        <w:rPr>
+          <w:rFonts w:ascii="Arial" w:hAnsi="Arial" w:cs="Arial"/>
+          <w:b/>
+          <w:color w:val="333333"/>
+          <w:sz w:val="30"/>
+          <w:szCs w:val="30"/>
+          <w:u w:val="single"/>
+        </w:rPr>
+      </w:pPr>
+    </w:p>
+    <w:p>
+      <w:pPr>
+        <w:widowControl w:val="0"/>
+        <w:autoSpaceDE w:val="0"/>
+        <w:autoSpaceDN w:val="0"/>
+        <w:adjustRightInd w:val="0"/>
+        <w:spacing w:after="0" w:line="240" w:lineRule="auto"/>
+        <w:jc w:val="center"/>
+        <w:rPr>
+          <w:rFonts w:ascii="Arial" w:hAnsi="Arial" w:cs="Arial"/>
+          <w:b/>
+          <w:color w:val="333333"/>
+          <w:sz w:val="30"/>
+          <w:szCs w:val="30"/>
+          <w:u w:val="single"/>
+        </w:rPr>
+      </w:pPr>
+    </w:p>
+    <w:p>
+      <w:pPr>
+        <w:widowControl w:val="0"/>
+        <w:autoSpaceDE w:val="0"/>
+        <w:autoSpaceDN w:val="0"/>
+        <w:adjustRightInd w:val="0"/>
+        <w:spacing w:after="0" w:line="240" w:lineRule="auto"/>
+        <w:jc w:val="center"/>
+        <w:rPr>
+          <w:rFonts w:ascii="Arial" w:hAnsi="Arial" w:cs="Arial"/>
+          <w:b/>
+          <w:color w:val="333333"/>
+          <w:sz w:val="30"/>
+          <w:szCs w:val="30"/>
+          <w:u w:val="single"/>
+        </w:rPr>
+      </w:pPr>
+    </w:p>
+    <w:p>
+      <w:pPr>
+        <w:widowControl w:val="0"/>
+        <w:autoSpaceDE w:val="0"/>
+        <w:autoSpaceDN w:val="0"/>
+        <w:adjustRightInd w:val="0"/>
+        <w:spacing w:after="0" w:line="240" w:lineRule="auto"/>
+        <w:jc w:val="center"/>
+        <w:rPr>
+          <w:rFonts w:ascii="Arial" w:hAnsi="Arial" w:cs="Arial"/>
+          <w:b/>
+          <w:color w:val="333333"/>
+          <w:sz w:val="30"/>
+          <w:szCs w:val="30"/>
+          <w:u w:val="single"/>
+        </w:rPr>
+      </w:pPr>
+      <w:r>
+        <w:rPr>
+          <w:rFonts w:ascii="Arial" w:hAnsi="Arial" w:cs="Arial"/>
+          <w:b/>
+          <w:color w:val="333333"/>
+          <w:sz w:val="30"/>
+          <w:szCs w:val="30"/>
+          <w:u w:val="single"/>
+        </w:rPr>
+        <w:t>Commissioning and Decommissioning Nodes in a Hadoop Cluster</w:t>
+      </w:r>
+    </w:p>
+    <w:p>
+      <w:pPr>
+        <w:widowControl w:val="0"/>
+        <w:autoSpaceDE w:val="0"/>
+        <w:autoSpaceDN w:val="0"/>
+        <w:adjustRightInd w:val="0"/>
+        <w:spacing w:after="0" w:line="240" w:lineRule="auto"/>
+        <w:jc w:val="center"/>
+        <w:rPr>
+          <w:rFonts w:ascii="Arial" w:hAnsi="Arial" w:cs="Arial"/>
+          <w:b/>
+          <w:color w:val="333333"/>
+          <w:sz w:val="30"/>
+          <w:szCs w:val="30"/>
+          <w:u w:val="single"/>
+        </w:rPr>
       </w:pPr>
     </w:p>
     <w:p>
@@ -279,7 +1124,67 @@
           <w:sz w:val="24"/>
           <w:szCs w:val="24"/>
         </w:rPr>
-        <w:t>You cannot directly remove any datanode in large cluster or a real-time cluster, as it will cause a lot of disturbance. And if you want to take a machine away for hardware up-gradation purpose, or if you want to bring down one or more than one node, decommissioning will required because you cannot suddenly shut down the datanode/slave-nodes. Similarly, if you want to scale your cluster or add new data nodes without shutting down the cluster, you need commissioning.</w:t>
+        <w:t xml:space="preserve">You cannot directly remove any </w:t>
+      </w:r>
+      <w:proofErr w:type="spellStart"/>
+      <w:r>
+        <w:rPr>
+          <w:rFonts w:ascii="Nirmala UI" w:hAnsi="Nirmala UI" w:cs="Nirmala UI"/>
+          <w:color w:val="555555"/>
+          <w:sz w:val="24"/>
+          <w:szCs w:val="24"/>
+        </w:rPr>
+        <w:t>datanode</w:t>
+      </w:r>
+      <w:proofErr w:type="spellEnd"/>
+      <w:r>
+        <w:rPr>
+          <w:rFonts w:ascii="Nirmala UI" w:hAnsi="Nirmala UI" w:cs="Nirmala UI"/>
+          <w:color w:val="555555"/>
+          <w:sz w:val="24"/>
+          <w:szCs w:val="24"/>
+        </w:rPr>
+        <w:t xml:space="preserve"> in large cluster or a real-time cluster, as it will cause a lot of disturbance. And if you want to take a machine away for hardware </w:t>
+      </w:r>
+      <w:proofErr w:type="gramStart"/>
+      <w:r>
+        <w:rPr>
+          <w:rFonts w:ascii="Nirmala UI" w:hAnsi="Nirmala UI" w:cs="Nirmala UI"/>
+          <w:color w:val="555555"/>
+          <w:sz w:val="24"/>
+          <w:szCs w:val="24"/>
+        </w:rPr>
+        <w:t>up-gradation</w:t>
+      </w:r>
+      <w:proofErr w:type="gramEnd"/>
+      <w:r>
+        <w:rPr>
+          <w:rFonts w:ascii="Nirmala UI" w:hAnsi="Nirmala UI" w:cs="Nirmala UI"/>
+          <w:color w:val="555555"/>
+          <w:sz w:val="24"/>
+          <w:szCs w:val="24"/>
+        </w:rPr>
+        <w:t xml:space="preserve"> purpose, or if you want to bring down one or more than one node, decommissioning will required because you cannot suddenly shut down the </w:t>
+      </w:r>
+      <w:proofErr w:type="spellStart"/>
+      <w:r>
+        <w:rPr>
+          <w:rFonts w:ascii="Nirmala UI" w:hAnsi="Nirmala UI" w:cs="Nirmala UI"/>
+          <w:color w:val="555555"/>
+          <w:sz w:val="24"/>
+          <w:szCs w:val="24"/>
+        </w:rPr>
+        <w:t>datanode</w:t>
+      </w:r>
+      <w:proofErr w:type="spellEnd"/>
+      <w:r>
+        <w:rPr>
+          <w:rFonts w:ascii="Nirmala UI" w:hAnsi="Nirmala UI" w:cs="Nirmala UI"/>
+          <w:color w:val="555555"/>
+          <w:sz w:val="24"/>
+          <w:szCs w:val="24"/>
+        </w:rPr>
+        <w:t>/slave-nodes. Similarly, if you want to scale your cluster or add new data nodes without shutting down the cluster, you need commissioning.</w:t>
       </w:r>
     </w:p>
     <w:p>
@@ -327,7 +1232,27 @@
           <w:sz w:val="24"/>
           <w:szCs w:val="24"/>
         </w:rPr>
-        <w:t xml:space="preserve"> below steps or using ambari UI:</w:t>
+        <w:t xml:space="preserve"> below steps or using </w:t>
+      </w:r>
+      <w:proofErr w:type="spellStart"/>
+      <w:r>
+        <w:rPr>
+          <w:rFonts w:ascii="Nirmala UI" w:hAnsi="Nirmala UI" w:cs="Nirmala UI"/>
+          <w:color w:val="555555"/>
+          <w:sz w:val="24"/>
+          <w:szCs w:val="24"/>
+        </w:rPr>
+        <w:t>ambari</w:t>
+      </w:r>
+      <w:proofErr w:type="spellEnd"/>
+      <w:r>
+        <w:rPr>
+          <w:rFonts w:ascii="Nirmala UI" w:hAnsi="Nirmala UI" w:cs="Nirmala UI"/>
+          <w:color w:val="555555"/>
+          <w:sz w:val="24"/>
+          <w:szCs w:val="24"/>
+        </w:rPr>
+        <w:t xml:space="preserve"> UI:</w:t>
       </w:r>
     </w:p>
     <w:p>
@@ -366,7 +1291,25 @@
           <w:sz w:val="24"/>
           <w:szCs w:val="24"/>
         </w:rPr>
-        <w:t>Steps for Decommissioning of datanode.</w:t>
+        <w:t xml:space="preserve">Steps for Decommissioning of </w:t>
+      </w:r>
+      <w:proofErr w:type="spellStart"/>
+      <w:r>
+        <w:rPr>
+          <w:rFonts w:ascii="Nirmala UI" w:hAnsi="Nirmala UI" w:cs="Nirmala UI"/>
+          <w:sz w:val="24"/>
+          <w:szCs w:val="24"/>
+        </w:rPr>
+        <w:t>datanode</w:t>
+      </w:r>
+      <w:proofErr w:type="spellEnd"/>
+      <w:r>
+        <w:rPr>
+          <w:rFonts w:ascii="Nirmala UI" w:hAnsi="Nirmala UI" w:cs="Nirmala UI"/>
+          <w:sz w:val="24"/>
+          <w:szCs w:val="24"/>
+        </w:rPr>
+        <w:t>.</w:t>
       </w:r>
     </w:p>
     <w:p>
@@ -409,7 +1352,25 @@
           <w:sz w:val="24"/>
           <w:szCs w:val="24"/>
         </w:rPr>
-        <w:t xml:space="preserve">First make sure that no jobs are running on the datanode which you want to decommission. You can verify this by accessing resource manager GUI. </w:t>
+        <w:t xml:space="preserve">First make sure that no jobs are running on the </w:t>
+      </w:r>
+      <w:proofErr w:type="spellStart"/>
+      <w:r>
+        <w:rPr>
+          <w:rFonts w:ascii="Nirmala UI" w:hAnsi="Nirmala UI" w:cs="Nirmala UI"/>
+          <w:sz w:val="24"/>
+          <w:szCs w:val="24"/>
+        </w:rPr>
+        <w:t>datanode</w:t>
+      </w:r>
+      <w:proofErr w:type="spellEnd"/>
+      <w:r>
+        <w:rPr>
+          <w:rFonts w:ascii="Nirmala UI" w:hAnsi="Nirmala UI" w:cs="Nirmala UI"/>
+          <w:sz w:val="24"/>
+          <w:szCs w:val="24"/>
+        </w:rPr>
+        <w:t xml:space="preserve"> which you want to decommission. You can verify this by accessing resource manager GUI. </w:t>
       </w:r>
     </w:p>
     <w:p>
@@ -478,7 +1439,27 @@
           <w:sz w:val="24"/>
           <w:szCs w:val="24"/>
         </w:rPr>
-        <w:t>$HADOOP_HOME/conf/dfs-exclude.txt</w:t>
+        <w:t>$HADOOP_HOME/</w:t>
+      </w:r>
+      <w:proofErr w:type="spellStart"/>
+      <w:r>
+        <w:rPr>
+          <w:rFonts w:ascii="Nirmala UI" w:hAnsi="Nirmala UI" w:cs="Nirmala UI"/>
+          <w:b/>
+          <w:sz w:val="24"/>
+          <w:szCs w:val="24"/>
+        </w:rPr>
+        <w:t>conf</w:t>
+      </w:r>
+      <w:proofErr w:type="spellEnd"/>
+      <w:r>
+        <w:rPr>
+          <w:rFonts w:ascii="Nirmala UI" w:hAnsi="Nirmala UI" w:cs="Nirmala UI"/>
+          <w:b/>
+          <w:sz w:val="24"/>
+          <w:szCs w:val="24"/>
+        </w:rPr>
+        <w:t>/dfs-exclude.txt</w:t>
       </w:r>
       <w:r>
         <w:rPr>
@@ -535,7 +1516,25 @@
           <w:sz w:val="24"/>
           <w:szCs w:val="24"/>
         </w:rPr>
-        <w:t>The dfs-exclude.txt file contains the DataNode hostnames, one per line, that are to be decommissioned from the cluster</w:t>
+        <w:t xml:space="preserve">The dfs-exclude.txt file contains the </w:t>
+      </w:r>
+      <w:proofErr w:type="spellStart"/>
+      <w:r>
+        <w:rPr>
+          <w:rFonts w:ascii="Nirmala UI" w:hAnsi="Nirmala UI" w:cs="Nirmala UI"/>
+          <w:sz w:val="24"/>
+          <w:szCs w:val="24"/>
+        </w:rPr>
+        <w:t>DataNode</w:t>
+      </w:r>
+      <w:proofErr w:type="spellEnd"/>
+      <w:r>
+        <w:rPr>
+          <w:rFonts w:ascii="Nirmala UI" w:hAnsi="Nirmala UI" w:cs="Nirmala UI"/>
+          <w:sz w:val="24"/>
+          <w:szCs w:val="24"/>
+        </w:rPr>
+        <w:t xml:space="preserve"> hostnames, one per line, that are to be decommissioned from the cluster</w:t>
       </w:r>
       <w:r>
         <w:rPr>
@@ -586,7 +1585,25 @@
           <w:sz w:val="24"/>
           <w:szCs w:val="24"/>
         </w:rPr>
-        <w:t>Add the following property to the file $HADOOP_HOME/conf/hdfs-site.xml:</w:t>
+        <w:t>Add the following property to the file $HADOOP_HOME/</w:t>
+      </w:r>
+      <w:proofErr w:type="spellStart"/>
+      <w:r>
+        <w:rPr>
+          <w:rFonts w:ascii="Nirmala UI" w:hAnsi="Nirmala UI" w:cs="Nirmala UI"/>
+          <w:sz w:val="24"/>
+          <w:szCs w:val="24"/>
+        </w:rPr>
+        <w:t>conf</w:t>
+      </w:r>
+      <w:proofErr w:type="spellEnd"/>
+      <w:r>
+        <w:rPr>
+          <w:rFonts w:ascii="Nirmala UI" w:hAnsi="Nirmala UI" w:cs="Nirmala UI"/>
+          <w:sz w:val="24"/>
+          <w:szCs w:val="24"/>
+        </w:rPr>
+        <w:t>/hdfs-site.xml:</w:t>
       </w:r>
     </w:p>
     <w:p>
@@ -613,7 +1630,27 @@
           <w:sz w:val="24"/>
           <w:szCs w:val="24"/>
         </w:rPr>
-        <w:t xml:space="preserve">&lt;property&gt; </w:t>
+        <w:t>&lt;</w:t>
+      </w:r>
+      <w:proofErr w:type="gramStart"/>
+      <w:r>
+        <w:rPr>
+          <w:rFonts w:ascii="Nirmala UI" w:hAnsi="Nirmala UI" w:cs="Nirmala UI"/>
+          <w:i/>
+          <w:sz w:val="24"/>
+          <w:szCs w:val="24"/>
+        </w:rPr>
+        <w:t>property</w:t>
+      </w:r>
+      <w:proofErr w:type="gramEnd"/>
+      <w:r>
+        <w:rPr>
+          <w:rFonts w:ascii="Nirmala UI" w:hAnsi="Nirmala UI" w:cs="Nirmala UI"/>
+          <w:i/>
+          <w:sz w:val="24"/>
+          <w:szCs w:val="24"/>
+        </w:rPr>
+        <w:t xml:space="preserve">&gt; </w:t>
       </w:r>
     </w:p>
     <w:p>
@@ -640,8 +1677,9 @@
           <w:sz w:val="24"/>
           <w:szCs w:val="24"/>
         </w:rPr>
-        <w:t>&lt;name&gt;dfs.hosts.exclude&lt;/name&gt; &lt;value&gt;$HADOOP_HO</w:t>
-      </w:r>
+        <w:t>&lt;name&gt;</w:t>
+      </w:r>
+      <w:proofErr w:type="spellStart"/>
       <w:r>
         <w:rPr>
           <w:rFonts w:ascii="Nirmala UI" w:hAnsi="Nirmala UI" w:cs="Nirmala UI"/>
@@ -649,7 +1687,46 @@
           <w:sz w:val="24"/>
           <w:szCs w:val="24"/>
         </w:rPr>
-        <w:t>ME/conf/dfs-e</w:t>
+        <w:t>dfs.hosts.exclude</w:t>
+      </w:r>
+      <w:proofErr w:type="spellEnd"/>
+      <w:r>
+        <w:rPr>
+          <w:rFonts w:ascii="Nirmala UI" w:hAnsi="Nirmala UI" w:cs="Nirmala UI"/>
+          <w:i/>
+          <w:sz w:val="24"/>
+          <w:szCs w:val="24"/>
+        </w:rPr>
+        <w:t>&lt;/name&gt; &lt;value&gt;$HADOOP_HO</w:t>
+      </w:r>
+      <w:r>
+        <w:rPr>
+          <w:rFonts w:ascii="Nirmala UI" w:hAnsi="Nirmala UI" w:cs="Nirmala UI"/>
+          <w:i/>
+          <w:sz w:val="24"/>
+          <w:szCs w:val="24"/>
+        </w:rPr>
+        <w:t>ME/</w:t>
+      </w:r>
+      <w:proofErr w:type="spellStart"/>
+      <w:r>
+        <w:rPr>
+          <w:rFonts w:ascii="Nirmala UI" w:hAnsi="Nirmala UI" w:cs="Nirmala UI"/>
+          <w:i/>
+          <w:sz w:val="24"/>
+          <w:szCs w:val="24"/>
+        </w:rPr>
+        <w:t>conf</w:t>
+      </w:r>
+      <w:proofErr w:type="spellEnd"/>
+      <w:r>
+        <w:rPr>
+          <w:rFonts w:ascii="Nirmala UI" w:hAnsi="Nirmala UI" w:cs="Nirmala UI"/>
+          <w:i/>
+          <w:sz w:val="24"/>
+          <w:szCs w:val="24"/>
+        </w:rPr>
+        <w:t>/dfs-e</w:t>
       </w:r>
       <w:r>
         <w:rPr>
@@ -747,7 +1824,43 @@
           <w:sz w:val="24"/>
           <w:szCs w:val="24"/>
         </w:rPr>
-        <w:t xml:space="preserve">Force the NameNode to reload the active DataNodes using the </w:t>
+        <w:t xml:space="preserve">Force the </w:t>
+      </w:r>
+      <w:proofErr w:type="spellStart"/>
+      <w:r>
+        <w:rPr>
+          <w:rFonts w:ascii="Nirmala UI" w:hAnsi="Nirmala UI" w:cs="Nirmala UI"/>
+          <w:sz w:val="24"/>
+          <w:szCs w:val="24"/>
+        </w:rPr>
+        <w:t>NameNode</w:t>
+      </w:r>
+      <w:proofErr w:type="spellEnd"/>
+      <w:r>
+        <w:rPr>
+          <w:rFonts w:ascii="Nirmala UI" w:hAnsi="Nirmala UI" w:cs="Nirmala UI"/>
+          <w:sz w:val="24"/>
+          <w:szCs w:val="24"/>
+        </w:rPr>
+        <w:t xml:space="preserve"> to reload the active </w:t>
+      </w:r>
+      <w:proofErr w:type="spellStart"/>
+      <w:r>
+        <w:rPr>
+          <w:rFonts w:ascii="Nirmala UI" w:hAnsi="Nirmala UI" w:cs="Nirmala UI"/>
+          <w:sz w:val="24"/>
+          <w:szCs w:val="24"/>
+        </w:rPr>
+        <w:t>DataNodes</w:t>
+      </w:r>
+      <w:proofErr w:type="spellEnd"/>
+      <w:r>
+        <w:rPr>
+          <w:rFonts w:ascii="Nirmala UI" w:hAnsi="Nirmala UI" w:cs="Nirmala UI"/>
+          <w:sz w:val="24"/>
+          <w:szCs w:val="24"/>
+        </w:rPr>
+        <w:t xml:space="preserve"> using the </w:t>
       </w:r>
       <w:r>
         <w:rPr>
@@ -783,6 +1896,8 @@
           <w:szCs w:val="24"/>
         </w:rPr>
       </w:pPr>
+      <w:proofErr w:type="spellStart"/>
+      <w:proofErr w:type="gramStart"/>
       <w:r>
         <w:rPr>
           <w:rFonts w:ascii="Nirmala UI" w:hAnsi="Nirmala UI" w:cs="Nirmala UI"/>
@@ -790,8 +1905,50 @@
           <w:sz w:val="24"/>
           <w:szCs w:val="24"/>
         </w:rPr>
-        <w:t>hadoop dfsadmin –refreshNodes</w:t>
-      </w:r>
+        <w:t>hadoop</w:t>
+      </w:r>
+      <w:proofErr w:type="spellEnd"/>
+      <w:proofErr w:type="gramEnd"/>
+      <w:r>
+        <w:rPr>
+          <w:rFonts w:ascii="Nirmala UI" w:hAnsi="Nirmala UI" w:cs="Nirmala UI"/>
+          <w:i/>
+          <w:sz w:val="24"/>
+          <w:szCs w:val="24"/>
+        </w:rPr>
+        <w:t xml:space="preserve"> </w:t>
+      </w:r>
+      <w:proofErr w:type="spellStart"/>
+      <w:r>
+        <w:rPr>
+          <w:rFonts w:ascii="Nirmala UI" w:hAnsi="Nirmala UI" w:cs="Nirmala UI"/>
+          <w:i/>
+          <w:sz w:val="24"/>
+          <w:szCs w:val="24"/>
+        </w:rPr>
+        <w:t>dfsadmin</w:t>
+      </w:r>
+      <w:proofErr w:type="spellEnd"/>
+      <w:r>
+        <w:rPr>
+          <w:rFonts w:ascii="Nirmala UI" w:hAnsi="Nirmala UI" w:cs="Nirmala UI"/>
+          <w:i/>
+          <w:sz w:val="24"/>
+          <w:szCs w:val="24"/>
+        </w:rPr>
+        <w:t xml:space="preserve"> –</w:t>
+      </w:r>
+      <w:proofErr w:type="spellStart"/>
+      <w:r>
+        <w:rPr>
+          <w:rFonts w:ascii="Nirmala UI" w:hAnsi="Nirmala UI" w:cs="Nirmala UI"/>
+          <w:i/>
+          <w:sz w:val="24"/>
+          <w:szCs w:val="24"/>
+        </w:rPr>
+        <w:t>refreshNodes</w:t>
+      </w:r>
+      <w:proofErr w:type="spellEnd"/>
     </w:p>
     <w:p>
       <w:pPr>
@@ -834,8 +1991,43 @@
           <w:sz w:val="24"/>
           <w:szCs w:val="24"/>
         </w:rPr>
-        <w:lastRenderedPageBreak/>
-        <w:t xml:space="preserve">Now the decommission process will be started and we can verify the status of data nodes in namenode webUI. </w:t>
+        <w:t xml:space="preserve">Now the decommission process will be started and we can verify the status of data nodes in </w:t>
+      </w:r>
+      <w:proofErr w:type="spellStart"/>
+      <w:r>
+        <w:rPr>
+          <w:rFonts w:ascii="Nirmala UI" w:hAnsi="Nirmala UI" w:cs="Nirmala UI"/>
+          <w:sz w:val="24"/>
+          <w:szCs w:val="24"/>
+        </w:rPr>
+        <w:t>namenode</w:t>
+      </w:r>
+      <w:proofErr w:type="spellEnd"/>
+      <w:r>
+        <w:rPr>
+          <w:rFonts w:ascii="Nirmala UI" w:hAnsi="Nirmala UI" w:cs="Nirmala UI"/>
+          <w:sz w:val="24"/>
+          <w:szCs w:val="24"/>
+        </w:rPr>
+        <w:t xml:space="preserve"> </w:t>
+      </w:r>
+      <w:proofErr w:type="spellStart"/>
+      <w:r>
+        <w:rPr>
+          <w:rFonts w:ascii="Nirmala UI" w:hAnsi="Nirmala UI" w:cs="Nirmala UI"/>
+          <w:sz w:val="24"/>
+          <w:szCs w:val="24"/>
+        </w:rPr>
+        <w:t>webUI</w:t>
+      </w:r>
+      <w:proofErr w:type="spellEnd"/>
+      <w:r>
+        <w:rPr>
+          <w:rFonts w:ascii="Nirmala UI" w:hAnsi="Nirmala UI" w:cs="Nirmala UI"/>
+          <w:sz w:val="24"/>
+          <w:szCs w:val="24"/>
+        </w:rPr>
+        <w:t xml:space="preserve">. </w:t>
       </w:r>
     </w:p>
     <w:p>
@@ -860,7 +2052,25 @@
           <w:sz w:val="24"/>
           <w:szCs w:val="24"/>
         </w:rPr>
-        <w:t>Get a description report of each active DataNode with the following command:</w:t>
+        <w:t xml:space="preserve">Get a description report of each active </w:t>
+      </w:r>
+      <w:proofErr w:type="spellStart"/>
+      <w:r>
+        <w:rPr>
+          <w:rFonts w:ascii="Nirmala UI" w:hAnsi="Nirmala UI" w:cs="Nirmala UI"/>
+          <w:sz w:val="24"/>
+          <w:szCs w:val="24"/>
+        </w:rPr>
+        <w:t>DataNode</w:t>
+      </w:r>
+      <w:proofErr w:type="spellEnd"/>
+      <w:r>
+        <w:rPr>
+          <w:rFonts w:ascii="Nirmala UI" w:hAnsi="Nirmala UI" w:cs="Nirmala UI"/>
+          <w:sz w:val="24"/>
+          <w:szCs w:val="24"/>
+        </w:rPr>
+        <w:t xml:space="preserve"> with the following command:</w:t>
       </w:r>
     </w:p>
     <w:p>
@@ -880,6 +2090,8 @@
           <w:szCs w:val="24"/>
         </w:rPr>
       </w:pPr>
+      <w:proofErr w:type="spellStart"/>
+      <w:proofErr w:type="gramStart"/>
       <w:r>
         <w:rPr>
           <w:rFonts w:ascii="Nirmala UI" w:hAnsi="Nirmala UI" w:cs="Nirmala UI"/>
@@ -896,24 +2108,55 @@
           <w:sz w:val="24"/>
           <w:szCs w:val="24"/>
         </w:rPr>
-        <w:t>adoop dfsadmin –report</w:t>
-      </w:r>
-    </w:p>
-    <w:p>
-      <w:pPr>
-        <w:widowControl w:val="0"/>
-        <w:autoSpaceDE w:val="0"/>
-        <w:autoSpaceDN w:val="0"/>
-        <w:adjustRightInd w:val="0"/>
-        <w:spacing w:after="0" w:line="200" w:lineRule="exact"/>
-        <w:rPr>
-          <w:rFonts w:ascii="Times New Roman" w:hAnsi="Times New Roman"/>
-          <w:sz w:val="24"/>
-          <w:szCs w:val="24"/>
-        </w:rPr>
-      </w:pPr>
-      <w:bookmarkStart w:id="1" w:name="page3"/>
-      <w:bookmarkEnd w:id="1"/>
+        <w:t>adoop</w:t>
+      </w:r>
+      <w:proofErr w:type="spellEnd"/>
+      <w:proofErr w:type="gramEnd"/>
+      <w:r>
+        <w:rPr>
+          <w:rFonts w:ascii="Nirmala UI" w:hAnsi="Nirmala UI" w:cs="Nirmala UI"/>
+          <w:i/>
+          <w:sz w:val="24"/>
+          <w:szCs w:val="24"/>
+        </w:rPr>
+        <w:t xml:space="preserve"> </w:t>
+      </w:r>
+      <w:proofErr w:type="spellStart"/>
+      <w:r>
+        <w:rPr>
+          <w:rFonts w:ascii="Nirmala UI" w:hAnsi="Nirmala UI" w:cs="Nirmala UI"/>
+          <w:i/>
+          <w:sz w:val="24"/>
+          <w:szCs w:val="24"/>
+        </w:rPr>
+        <w:t>dfsadmin</w:t>
+      </w:r>
+      <w:proofErr w:type="spellEnd"/>
+      <w:r>
+        <w:rPr>
+          <w:rFonts w:ascii="Nirmala UI" w:hAnsi="Nirmala UI" w:cs="Nirmala UI"/>
+          <w:i/>
+          <w:sz w:val="24"/>
+          <w:szCs w:val="24"/>
+        </w:rPr>
+        <w:t xml:space="preserve"> –report</w:t>
+      </w:r>
+    </w:p>
+    <w:p>
+      <w:pPr>
+        <w:widowControl w:val="0"/>
+        <w:autoSpaceDE w:val="0"/>
+        <w:autoSpaceDN w:val="0"/>
+        <w:adjustRightInd w:val="0"/>
+        <w:spacing w:after="0" w:line="200" w:lineRule="exact"/>
+        <w:rPr>
+          <w:rFonts w:ascii="Times New Roman" w:hAnsi="Times New Roman"/>
+          <w:sz w:val="24"/>
+          <w:szCs w:val="24"/>
+        </w:rPr>
+      </w:pPr>
+      <w:bookmarkStart w:id="2" w:name="page3"/>
+      <w:bookmarkEnd w:id="2"/>
     </w:p>
     <w:p>
       <w:pPr>
@@ -964,7 +2207,47 @@
           <w:sz w:val="24"/>
           <w:szCs w:val="24"/>
         </w:rPr>
-        <w:t>Steps for Decommissioning of datanode using Ambari UI</w:t>
+        <w:t xml:space="preserve">Steps for Decommissioning of </w:t>
+      </w:r>
+      <w:proofErr w:type="spellStart"/>
+      <w:r>
+        <w:rPr>
+          <w:rFonts w:ascii="Nirmala UI" w:hAnsi="Nirmala UI" w:cs="Nirmala UI"/>
+          <w:b/>
+          <w:sz w:val="24"/>
+          <w:szCs w:val="24"/>
+        </w:rPr>
+        <w:t>datanode</w:t>
+      </w:r>
+      <w:proofErr w:type="spellEnd"/>
+      <w:r>
+        <w:rPr>
+          <w:rFonts w:ascii="Nirmala UI" w:hAnsi="Nirmala UI" w:cs="Nirmala UI"/>
+          <w:b/>
+          <w:sz w:val="24"/>
+          <w:szCs w:val="24"/>
+        </w:rPr>
+        <w:t xml:space="preserve"> using </w:t>
+      </w:r>
+      <w:proofErr w:type="spellStart"/>
+      <w:r>
+        <w:rPr>
+          <w:rFonts w:ascii="Nirmala UI" w:hAnsi="Nirmala UI" w:cs="Nirmala UI"/>
+          <w:b/>
+          <w:sz w:val="24"/>
+          <w:szCs w:val="24"/>
+        </w:rPr>
+        <w:t>Ambari</w:t>
+      </w:r>
+      <w:proofErr w:type="spellEnd"/>
+      <w:r>
+        <w:rPr>
+          <w:rFonts w:ascii="Nirmala UI" w:hAnsi="Nirmala UI" w:cs="Nirmala UI"/>
+          <w:b/>
+          <w:sz w:val="24"/>
+          <w:szCs w:val="24"/>
+        </w:rPr>
+        <w:t xml:space="preserve"> UI</w:t>
       </w:r>
     </w:p>
     <w:p>
@@ -1020,7 +2303,61 @@
           <w:sz w:val="24"/>
           <w:szCs w:val="24"/>
         </w:rPr>
-        <w:t xml:space="preserve">Logging to ambari gui and go to the click on tab, then select the host on which the datanode needs to be decommissioned:- </w:t>
+        <w:t xml:space="preserve">Logging to </w:t>
+      </w:r>
+      <w:proofErr w:type="spellStart"/>
+      <w:r>
+        <w:rPr>
+          <w:rFonts w:ascii="Nirmala UI" w:hAnsi="Nirmala UI" w:cs="Nirmala UI"/>
+          <w:sz w:val="24"/>
+          <w:szCs w:val="24"/>
+        </w:rPr>
+        <w:t>ambari</w:t>
+      </w:r>
+      <w:proofErr w:type="spellEnd"/>
+      <w:r>
+        <w:rPr>
+          <w:rFonts w:ascii="Nirmala UI" w:hAnsi="Nirmala UI" w:cs="Nirmala UI"/>
+          <w:sz w:val="24"/>
+          <w:szCs w:val="24"/>
+        </w:rPr>
+        <w:t xml:space="preserve"> </w:t>
+      </w:r>
+      <w:proofErr w:type="spellStart"/>
+      <w:r>
+        <w:rPr>
+          <w:rFonts w:ascii="Nirmala UI" w:hAnsi="Nirmala UI" w:cs="Nirmala UI"/>
+          <w:sz w:val="24"/>
+          <w:szCs w:val="24"/>
+        </w:rPr>
+        <w:t>gui</w:t>
+      </w:r>
+      <w:proofErr w:type="spellEnd"/>
+      <w:r>
+        <w:rPr>
+          <w:rFonts w:ascii="Nirmala UI" w:hAnsi="Nirmala UI" w:cs="Nirmala UI"/>
+          <w:sz w:val="24"/>
+          <w:szCs w:val="24"/>
+        </w:rPr>
+        <w:t xml:space="preserve"> and go to the click on tab, then select the host on which the </w:t>
+      </w:r>
+      <w:proofErr w:type="spellStart"/>
+      <w:r>
+        <w:rPr>
+          <w:rFonts w:ascii="Nirmala UI" w:hAnsi="Nirmala UI" w:cs="Nirmala UI"/>
+          <w:sz w:val="24"/>
+          <w:szCs w:val="24"/>
+        </w:rPr>
+        <w:t>datanode</w:t>
+      </w:r>
+      <w:proofErr w:type="spellEnd"/>
+      <w:r>
+        <w:rPr>
+          <w:rFonts w:ascii="Nirmala UI" w:hAnsi="Nirmala UI" w:cs="Nirmala UI"/>
+          <w:sz w:val="24"/>
+          <w:szCs w:val="24"/>
+        </w:rPr>
+        <w:t xml:space="preserve"> needs to be decommissioned:- </w:t>
       </w:r>
     </w:p>
     <w:p>
@@ -1658,7 +2995,6 @@
           <w:sz w:val="24"/>
           <w:szCs w:val="24"/>
         </w:rPr>
-        <w:lastRenderedPageBreak/>
         <w:t xml:space="preserve">Then click on </w:t>
       </w:r>
       <w:r>
@@ -1719,7 +3055,25 @@
           <w:sz w:val="24"/>
           <w:szCs w:val="24"/>
         </w:rPr>
-        <w:t>on DataNode then decommission</w:t>
+        <w:t xml:space="preserve">on </w:t>
+      </w:r>
+      <w:proofErr w:type="spellStart"/>
+      <w:r>
+        <w:rPr>
+          <w:rFonts w:ascii="Nirmala UI" w:hAnsi="Nirmala UI" w:cs="Nirmala UI"/>
+          <w:sz w:val="24"/>
+          <w:szCs w:val="24"/>
+        </w:rPr>
+        <w:t>DataNode</w:t>
+      </w:r>
+      <w:proofErr w:type="spellEnd"/>
+      <w:r>
+        <w:rPr>
+          <w:rFonts w:ascii="Nirmala UI" w:hAnsi="Nirmala UI" w:cs="Nirmala UI"/>
+          <w:sz w:val="24"/>
+          <w:szCs w:val="24"/>
+        </w:rPr>
+        <w:t xml:space="preserve"> then decommission</w:t>
       </w:r>
     </w:p>
     <w:p>
@@ -1842,8 +3196,8 @@
           <w:szCs w:val="24"/>
         </w:rPr>
       </w:pPr>
-      <w:bookmarkStart w:id="2" w:name="page5"/>
-      <w:bookmarkEnd w:id="2"/>
+      <w:bookmarkStart w:id="3" w:name="page5"/>
+      <w:bookmarkEnd w:id="3"/>
     </w:p>
     <w:p>
       <w:pPr>
@@ -2579,7 +3933,6 @@
           <w:sz w:val="24"/>
           <w:szCs w:val="24"/>
         </w:rPr>
-        <w:lastRenderedPageBreak/>
         <w:t xml:space="preserve">After decommission is done click on </w:t>
       </w:r>
       <w:r>
@@ -2943,8 +4296,8 @@
           <w:szCs w:val="24"/>
         </w:rPr>
       </w:pPr>
-      <w:bookmarkStart w:id="3" w:name="page7"/>
-      <w:bookmarkEnd w:id="3"/>
+      <w:bookmarkStart w:id="4" w:name="page7"/>
+      <w:bookmarkEnd w:id="4"/>
     </w:p>
     <w:p>
       <w:pPr>
@@ -3239,7 +4592,6 @@
           <w:sz w:val="24"/>
           <w:szCs w:val="24"/>
         </w:rPr>
-        <w:lastRenderedPageBreak/>
         <w:t>Steps to commission a node</w:t>
       </w:r>
     </w:p>
@@ -3307,7 +4659,25 @@
           <w:sz w:val="24"/>
           <w:szCs w:val="24"/>
         </w:rPr>
-        <w:t>&lt;property&gt;</w:t>
+        <w:t>&lt;</w:t>
+      </w:r>
+      <w:proofErr w:type="gramStart"/>
+      <w:r>
+        <w:rPr>
+          <w:rFonts w:ascii="Nirmala UI" w:hAnsi="Nirmala UI" w:cs="Nirmala UI"/>
+          <w:sz w:val="24"/>
+          <w:szCs w:val="24"/>
+        </w:rPr>
+        <w:t>property</w:t>
+      </w:r>
+      <w:proofErr w:type="gramEnd"/>
+      <w:r>
+        <w:rPr>
+          <w:rFonts w:ascii="Nirmala UI" w:hAnsi="Nirmala UI" w:cs="Nirmala UI"/>
+          <w:sz w:val="24"/>
+          <w:szCs w:val="24"/>
+        </w:rPr>
+        <w:t>&gt;</w:t>
       </w:r>
     </w:p>
     <w:p>
@@ -3331,7 +4701,35 @@
           <w:sz w:val="24"/>
           <w:szCs w:val="24"/>
         </w:rPr>
-        <w:t>&lt;name&gt;dfs.hosts&lt;/name&gt;</w:t>
+        <w:t>&lt;</w:t>
+      </w:r>
+      <w:proofErr w:type="gramStart"/>
+      <w:r>
+        <w:rPr>
+          <w:rFonts w:ascii="Nirmala UI" w:hAnsi="Nirmala UI" w:cs="Nirmala UI"/>
+          <w:sz w:val="24"/>
+          <w:szCs w:val="24"/>
+        </w:rPr>
+        <w:t>name&gt;</w:t>
+      </w:r>
+      <w:proofErr w:type="spellStart"/>
+      <w:proofErr w:type="gramEnd"/>
+      <w:r>
+        <w:rPr>
+          <w:rFonts w:ascii="Nirmala UI" w:hAnsi="Nirmala UI" w:cs="Nirmala UI"/>
+          <w:sz w:val="24"/>
+          <w:szCs w:val="24"/>
+        </w:rPr>
+        <w:t>dfs.hosts</w:t>
+      </w:r>
+      <w:proofErr w:type="spellEnd"/>
+      <w:r>
+        <w:rPr>
+          <w:rFonts w:ascii="Nirmala UI" w:hAnsi="Nirmala UI" w:cs="Nirmala UI"/>
+          <w:sz w:val="24"/>
+          <w:szCs w:val="24"/>
+        </w:rPr>
+        <w:t>&lt;/name&gt;</w:t>
       </w:r>
     </w:p>
     <w:p>
@@ -3355,7 +4753,61 @@
           <w:sz w:val="24"/>
           <w:szCs w:val="24"/>
         </w:rPr>
-        <w:t>&lt;value&gt;/&lt;hadoop-home&gt;/conf/includes&lt;/value&gt; &lt;final&gt;true&lt;/final&gt;</w:t>
+        <w:t>&lt;</w:t>
+      </w:r>
+      <w:proofErr w:type="gramStart"/>
+      <w:r>
+        <w:rPr>
+          <w:rFonts w:ascii="Nirmala UI" w:hAnsi="Nirmala UI" w:cs="Nirmala UI"/>
+          <w:sz w:val="24"/>
+          <w:szCs w:val="24"/>
+        </w:rPr>
+        <w:t>value</w:t>
+      </w:r>
+      <w:proofErr w:type="gramEnd"/>
+      <w:r>
+        <w:rPr>
+          <w:rFonts w:ascii="Nirmala UI" w:hAnsi="Nirmala UI" w:cs="Nirmala UI"/>
+          <w:sz w:val="24"/>
+          <w:szCs w:val="24"/>
+        </w:rPr>
+        <w:t>&gt;/&lt;</w:t>
+      </w:r>
+      <w:proofErr w:type="spellStart"/>
+      <w:r>
+        <w:rPr>
+          <w:rFonts w:ascii="Nirmala UI" w:hAnsi="Nirmala UI" w:cs="Nirmala UI"/>
+          <w:sz w:val="24"/>
+          <w:szCs w:val="24"/>
+        </w:rPr>
+        <w:t>hadoop</w:t>
+      </w:r>
+      <w:proofErr w:type="spellEnd"/>
+      <w:r>
+        <w:rPr>
+          <w:rFonts w:ascii="Nirmala UI" w:hAnsi="Nirmala UI" w:cs="Nirmala UI"/>
+          <w:sz w:val="24"/>
+          <w:szCs w:val="24"/>
+        </w:rPr>
+        <w:t>-home&gt;/</w:t>
+      </w:r>
+      <w:proofErr w:type="spellStart"/>
+      <w:r>
+        <w:rPr>
+          <w:rFonts w:ascii="Nirmala UI" w:hAnsi="Nirmala UI" w:cs="Nirmala UI"/>
+          <w:sz w:val="24"/>
+          <w:szCs w:val="24"/>
+        </w:rPr>
+        <w:t>conf</w:t>
+      </w:r>
+      <w:proofErr w:type="spellEnd"/>
+      <w:r>
+        <w:rPr>
+          <w:rFonts w:ascii="Nirmala UI" w:hAnsi="Nirmala UI" w:cs="Nirmala UI"/>
+          <w:sz w:val="24"/>
+          <w:szCs w:val="24"/>
+        </w:rPr>
+        <w:t>/includes&lt;/value&gt; &lt;final&gt;true&lt;/final&gt;</w:t>
       </w:r>
     </w:p>
     <w:p>
@@ -3416,6 +4868,7 @@
           <w:szCs w:val="24"/>
         </w:rPr>
       </w:pPr>
+      <w:proofErr w:type="gramStart"/>
       <w:r>
         <w:rPr>
           <w:rFonts w:ascii="Nirmala UI" w:hAnsi="Nirmala UI" w:cs="Nirmala UI"/>
@@ -3430,7 +4883,16 @@
           <w:sz w:val="24"/>
           <w:szCs w:val="24"/>
         </w:rPr>
-        <w:t xml:space="preserve">ite.xml </w:t>
+        <w:t>ite.xml</w:t>
+      </w:r>
+      <w:proofErr w:type="gramEnd"/>
+      <w:r>
+        <w:rPr>
+          <w:rFonts w:ascii="Nirmala UI" w:hAnsi="Nirmala UI" w:cs="Nirmala UI"/>
+          <w:sz w:val="24"/>
+          <w:szCs w:val="24"/>
+        </w:rPr>
+        <w:t xml:space="preserve"> </w:t>
       </w:r>
     </w:p>
     <w:p>
@@ -3457,13 +4919,23 @@
         </w:rPr>
         <w:t>&lt;</w:t>
       </w:r>
-      <w:r>
-        <w:rPr>
-          <w:rFonts w:ascii="Nirmala UI" w:hAnsi="Nirmala UI" w:cs="Nirmala UI"/>
-          <w:sz w:val="24"/>
-          <w:szCs w:val="24"/>
-        </w:rPr>
-        <w:t>property&gt;</w:t>
+      <w:proofErr w:type="gramStart"/>
+      <w:r>
+        <w:rPr>
+          <w:rFonts w:ascii="Nirmala UI" w:hAnsi="Nirmala UI" w:cs="Nirmala UI"/>
+          <w:sz w:val="24"/>
+          <w:szCs w:val="24"/>
+        </w:rPr>
+        <w:t>property</w:t>
+      </w:r>
+      <w:proofErr w:type="gramEnd"/>
+      <w:r>
+        <w:rPr>
+          <w:rFonts w:ascii="Nirmala UI" w:hAnsi="Nirmala UI" w:cs="Nirmala UI"/>
+          <w:sz w:val="24"/>
+          <w:szCs w:val="24"/>
+        </w:rPr>
+        <w:t>&gt;</w:t>
       </w:r>
     </w:p>
     <w:p>
@@ -3485,7 +4957,35 @@
           <w:sz w:val="24"/>
           <w:szCs w:val="24"/>
         </w:rPr>
-        <w:t>&lt;name&gt;mapred.hosts&lt;/name&gt;</w:t>
+        <w:t>&lt;</w:t>
+      </w:r>
+      <w:proofErr w:type="gramStart"/>
+      <w:r>
+        <w:rPr>
+          <w:rFonts w:ascii="Nirmala UI" w:hAnsi="Nirmala UI" w:cs="Nirmala UI"/>
+          <w:sz w:val="24"/>
+          <w:szCs w:val="24"/>
+        </w:rPr>
+        <w:t>name&gt;</w:t>
+      </w:r>
+      <w:proofErr w:type="spellStart"/>
+      <w:proofErr w:type="gramEnd"/>
+      <w:r>
+        <w:rPr>
+          <w:rFonts w:ascii="Nirmala UI" w:hAnsi="Nirmala UI" w:cs="Nirmala UI"/>
+          <w:sz w:val="24"/>
+          <w:szCs w:val="24"/>
+        </w:rPr>
+        <w:t>mapred.hosts</w:t>
+      </w:r>
+      <w:proofErr w:type="spellEnd"/>
+      <w:r>
+        <w:rPr>
+          <w:rFonts w:ascii="Nirmala UI" w:hAnsi="Nirmala UI" w:cs="Nirmala UI"/>
+          <w:sz w:val="24"/>
+          <w:szCs w:val="24"/>
+        </w:rPr>
+        <w:t>&lt;/name&gt;</w:t>
       </w:r>
       <w:r>
         <w:rPr>
@@ -3515,7 +5015,61 @@
           <w:sz w:val="24"/>
           <w:szCs w:val="24"/>
         </w:rPr>
-        <w:t>&lt;value&gt;/&lt;hadoop-home&gt;/conf/includes&lt;/value&gt; &lt;final&gt;true&lt;/final&gt;</w:t>
+        <w:t>&lt;</w:t>
+      </w:r>
+      <w:proofErr w:type="gramStart"/>
+      <w:r>
+        <w:rPr>
+          <w:rFonts w:ascii="Nirmala UI" w:hAnsi="Nirmala UI" w:cs="Nirmala UI"/>
+          <w:sz w:val="24"/>
+          <w:szCs w:val="24"/>
+        </w:rPr>
+        <w:t>value</w:t>
+      </w:r>
+      <w:proofErr w:type="gramEnd"/>
+      <w:r>
+        <w:rPr>
+          <w:rFonts w:ascii="Nirmala UI" w:hAnsi="Nirmala UI" w:cs="Nirmala UI"/>
+          <w:sz w:val="24"/>
+          <w:szCs w:val="24"/>
+        </w:rPr>
+        <w:t>&gt;/&lt;</w:t>
+      </w:r>
+      <w:proofErr w:type="spellStart"/>
+      <w:r>
+        <w:rPr>
+          <w:rFonts w:ascii="Nirmala UI" w:hAnsi="Nirmala UI" w:cs="Nirmala UI"/>
+          <w:sz w:val="24"/>
+          <w:szCs w:val="24"/>
+        </w:rPr>
+        <w:t>hadoop</w:t>
+      </w:r>
+      <w:proofErr w:type="spellEnd"/>
+      <w:r>
+        <w:rPr>
+          <w:rFonts w:ascii="Nirmala UI" w:hAnsi="Nirmala UI" w:cs="Nirmala UI"/>
+          <w:sz w:val="24"/>
+          <w:szCs w:val="24"/>
+        </w:rPr>
+        <w:t>-home&gt;/</w:t>
+      </w:r>
+      <w:proofErr w:type="spellStart"/>
+      <w:r>
+        <w:rPr>
+          <w:rFonts w:ascii="Nirmala UI" w:hAnsi="Nirmala UI" w:cs="Nirmala UI"/>
+          <w:sz w:val="24"/>
+          <w:szCs w:val="24"/>
+        </w:rPr>
+        <w:t>conf</w:t>
+      </w:r>
+      <w:proofErr w:type="spellEnd"/>
+      <w:r>
+        <w:rPr>
+          <w:rFonts w:ascii="Nirmala UI" w:hAnsi="Nirmala UI" w:cs="Nirmala UI"/>
+          <w:sz w:val="24"/>
+          <w:szCs w:val="24"/>
+        </w:rPr>
+        <w:t>/includes&lt;/value&gt; &lt;final&gt;true&lt;/final&gt;</w:t>
       </w:r>
     </w:p>
     <w:p>
@@ -3571,16 +5125,52 @@
           <w:szCs w:val="24"/>
         </w:rPr>
       </w:pPr>
-      <w:r>
-        <w:rPr>
-          <w:rFonts w:ascii="Nirmala UI" w:hAnsi="Nirmala UI" w:cs="Nirmala UI"/>
-          <w:sz w:val="24"/>
-          <w:szCs w:val="24"/>
-        </w:rPr>
-        <w:t>Datanodes that are permitted to connect to the namenode are specified in a file whose name is specified by the dfs.hosts property.Includes file resides on the namenode’s local filesystem, and it</w:t>
-      </w:r>
-      <w:bookmarkStart w:id="4" w:name="page9"/>
-      <w:bookmarkEnd w:id="4"/>
+      <w:proofErr w:type="spellStart"/>
+      <w:r>
+        <w:rPr>
+          <w:rFonts w:ascii="Nirmala UI" w:hAnsi="Nirmala UI" w:cs="Nirmala UI"/>
+          <w:sz w:val="24"/>
+          <w:szCs w:val="24"/>
+        </w:rPr>
+        <w:t>Datanodes</w:t>
+      </w:r>
+      <w:proofErr w:type="spellEnd"/>
+      <w:r>
+        <w:rPr>
+          <w:rFonts w:ascii="Nirmala UI" w:hAnsi="Nirmala UI" w:cs="Nirmala UI"/>
+          <w:sz w:val="24"/>
+          <w:szCs w:val="24"/>
+        </w:rPr>
+        <w:t xml:space="preserve"> that are permitted to connect to the </w:t>
+      </w:r>
+      <w:proofErr w:type="spellStart"/>
+      <w:r>
+        <w:rPr>
+          <w:rFonts w:ascii="Nirmala UI" w:hAnsi="Nirmala UI" w:cs="Nirmala UI"/>
+          <w:sz w:val="24"/>
+          <w:szCs w:val="24"/>
+        </w:rPr>
+        <w:t>namenode</w:t>
+      </w:r>
+      <w:proofErr w:type="spellEnd"/>
+      <w:r>
+        <w:rPr>
+          <w:rFonts w:ascii="Nirmala UI" w:hAnsi="Nirmala UI" w:cs="Nirmala UI"/>
+          <w:sz w:val="24"/>
+          <w:szCs w:val="24"/>
+        </w:rPr>
+        <w:t xml:space="preserve"> are specified in a file whose name is specified by the </w:t>
+      </w:r>
+      <w:proofErr w:type="spellStart"/>
+      <w:r>
+        <w:rPr>
+          <w:rFonts w:ascii="Nirmala UI" w:hAnsi="Nirmala UI" w:cs="Nirmala UI"/>
+          <w:sz w:val="24"/>
+          <w:szCs w:val="24"/>
+        </w:rPr>
+        <w:t>dfs.hosts</w:t>
+      </w:r>
+      <w:proofErr w:type="spellEnd"/>
       <w:r>
         <w:rPr>
           <w:rFonts w:ascii="Nirmala UI" w:hAnsi="Nirmala UI" w:cs="Nirmala UI"/>
@@ -3589,13 +5179,149 @@
         </w:rPr>
         <w:t xml:space="preserve"> </w:t>
       </w:r>
-      <w:r>
-        <w:rPr>
-          <w:rFonts w:ascii="Nirmala UI" w:hAnsi="Nirmala UI" w:cs="Nirmala UI"/>
-          <w:sz w:val="24"/>
-          <w:szCs w:val="24"/>
-        </w:rPr>
-        <w:t>contains a line for each datanode, specified by network address (as reported by the datanode; you can see what this is by looking at the namenode’s web UI). If you need to specify multiple network addresses for a datanode, put them on one line, separated by whitespace.</w:t>
+      <w:proofErr w:type="spellStart"/>
+      <w:r>
+        <w:rPr>
+          <w:rFonts w:ascii="Nirmala UI" w:hAnsi="Nirmala UI" w:cs="Nirmala UI"/>
+          <w:sz w:val="24"/>
+          <w:szCs w:val="24"/>
+        </w:rPr>
+        <w:t>property.Includes</w:t>
+      </w:r>
+      <w:proofErr w:type="spellEnd"/>
+      <w:r>
+        <w:rPr>
+          <w:rFonts w:ascii="Nirmala UI" w:hAnsi="Nirmala UI" w:cs="Nirmala UI"/>
+          <w:sz w:val="24"/>
+          <w:szCs w:val="24"/>
+        </w:rPr>
+        <w:t xml:space="preserve"> file resides on the </w:t>
+      </w:r>
+      <w:proofErr w:type="spellStart"/>
+      <w:r>
+        <w:rPr>
+          <w:rFonts w:ascii="Nirmala UI" w:hAnsi="Nirmala UI" w:cs="Nirmala UI"/>
+          <w:sz w:val="24"/>
+          <w:szCs w:val="24"/>
+        </w:rPr>
+        <w:t>namenode’s</w:t>
+      </w:r>
+      <w:proofErr w:type="spellEnd"/>
+      <w:r>
+        <w:rPr>
+          <w:rFonts w:ascii="Nirmala UI" w:hAnsi="Nirmala UI" w:cs="Nirmala UI"/>
+          <w:sz w:val="24"/>
+          <w:szCs w:val="24"/>
+        </w:rPr>
+        <w:t xml:space="preserve"> local </w:t>
+      </w:r>
+      <w:proofErr w:type="spellStart"/>
+      <w:r>
+        <w:rPr>
+          <w:rFonts w:ascii="Nirmala UI" w:hAnsi="Nirmala UI" w:cs="Nirmala UI"/>
+          <w:sz w:val="24"/>
+          <w:szCs w:val="24"/>
+        </w:rPr>
+        <w:t>filesystem</w:t>
+      </w:r>
+      <w:proofErr w:type="spellEnd"/>
+      <w:r>
+        <w:rPr>
+          <w:rFonts w:ascii="Nirmala UI" w:hAnsi="Nirmala UI" w:cs="Nirmala UI"/>
+          <w:sz w:val="24"/>
+          <w:szCs w:val="24"/>
+        </w:rPr>
+        <w:t>, and it</w:t>
+      </w:r>
+      <w:bookmarkStart w:id="5" w:name="page9"/>
+      <w:bookmarkEnd w:id="5"/>
+      <w:r>
+        <w:rPr>
+          <w:rFonts w:ascii="Nirmala UI" w:hAnsi="Nirmala UI" w:cs="Nirmala UI"/>
+          <w:sz w:val="24"/>
+          <w:szCs w:val="24"/>
+        </w:rPr>
+        <w:t xml:space="preserve"> </w:t>
+      </w:r>
+      <w:r>
+        <w:rPr>
+          <w:rFonts w:ascii="Nirmala UI" w:hAnsi="Nirmala UI" w:cs="Nirmala UI"/>
+          <w:sz w:val="24"/>
+          <w:szCs w:val="24"/>
+        </w:rPr>
+        <w:t xml:space="preserve">contains a line for each </w:t>
+      </w:r>
+      <w:proofErr w:type="spellStart"/>
+      <w:r>
+        <w:rPr>
+          <w:rFonts w:ascii="Nirmala UI" w:hAnsi="Nirmala UI" w:cs="Nirmala UI"/>
+          <w:sz w:val="24"/>
+          <w:szCs w:val="24"/>
+        </w:rPr>
+        <w:t>datanode</w:t>
+      </w:r>
+      <w:proofErr w:type="spellEnd"/>
+      <w:r>
+        <w:rPr>
+          <w:rFonts w:ascii="Nirmala UI" w:hAnsi="Nirmala UI" w:cs="Nirmala UI"/>
+          <w:sz w:val="24"/>
+          <w:szCs w:val="24"/>
+        </w:rPr>
+        <w:t xml:space="preserve">, specified by network address (as reported by the </w:t>
+      </w:r>
+      <w:proofErr w:type="spellStart"/>
+      <w:r>
+        <w:rPr>
+          <w:rFonts w:ascii="Nirmala UI" w:hAnsi="Nirmala UI" w:cs="Nirmala UI"/>
+          <w:sz w:val="24"/>
+          <w:szCs w:val="24"/>
+        </w:rPr>
+        <w:t>datanode</w:t>
+      </w:r>
+      <w:proofErr w:type="spellEnd"/>
+      <w:r>
+        <w:rPr>
+          <w:rFonts w:ascii="Nirmala UI" w:hAnsi="Nirmala UI" w:cs="Nirmala UI"/>
+          <w:sz w:val="24"/>
+          <w:szCs w:val="24"/>
+        </w:rPr>
+        <w:t xml:space="preserve">; you can see what this is by looking at the </w:t>
+      </w:r>
+      <w:proofErr w:type="spellStart"/>
+      <w:r>
+        <w:rPr>
+          <w:rFonts w:ascii="Nirmala UI" w:hAnsi="Nirmala UI" w:cs="Nirmala UI"/>
+          <w:sz w:val="24"/>
+          <w:szCs w:val="24"/>
+        </w:rPr>
+        <w:t>namenode’s</w:t>
+      </w:r>
+      <w:proofErr w:type="spellEnd"/>
+      <w:r>
+        <w:rPr>
+          <w:rFonts w:ascii="Nirmala UI" w:hAnsi="Nirmala UI" w:cs="Nirmala UI"/>
+          <w:sz w:val="24"/>
+          <w:szCs w:val="24"/>
+        </w:rPr>
+        <w:t xml:space="preserve"> web UI). If you need to specify multiple network addresses for a </w:t>
+      </w:r>
+      <w:proofErr w:type="spellStart"/>
+      <w:r>
+        <w:rPr>
+          <w:rFonts w:ascii="Nirmala UI" w:hAnsi="Nirmala UI" w:cs="Nirmala UI"/>
+          <w:sz w:val="24"/>
+          <w:szCs w:val="24"/>
+        </w:rPr>
+        <w:t>datanode</w:t>
+      </w:r>
+      <w:proofErr w:type="spellEnd"/>
+      <w:r>
+        <w:rPr>
+          <w:rFonts w:ascii="Nirmala UI" w:hAnsi="Nirmala UI" w:cs="Nirmala UI"/>
+          <w:sz w:val="24"/>
+          <w:szCs w:val="24"/>
+        </w:rPr>
+        <w:t>, put them on one line, separated by whitespace.</w:t>
       </w:r>
     </w:p>
     <w:p>
@@ -3628,6 +5354,8 @@
           <w:szCs w:val="24"/>
         </w:rPr>
       </w:pPr>
+      <w:proofErr w:type="spellStart"/>
+      <w:proofErr w:type="gramStart"/>
       <w:r>
         <w:rPr>
           <w:rStyle w:val="SubtleEmphasis"/>
@@ -3635,7 +5363,27 @@
           <w:sz w:val="24"/>
           <w:szCs w:val="24"/>
         </w:rPr>
-        <w:t xml:space="preserve">eg : </w:t>
+        <w:t>eg</w:t>
+      </w:r>
+      <w:proofErr w:type="spellEnd"/>
+      <w:r>
+        <w:rPr>
+          <w:rStyle w:val="SubtleEmphasis"/>
+          <w:rFonts w:ascii="Nirmala UI" w:hAnsi="Nirmala UI" w:cs="Nirmala UI"/>
+          <w:sz w:val="24"/>
+          <w:szCs w:val="24"/>
+        </w:rPr>
+        <w:t xml:space="preserve"> :</w:t>
+      </w:r>
+      <w:proofErr w:type="gramEnd"/>
+      <w:r>
+        <w:rPr>
+          <w:rStyle w:val="SubtleEmphasis"/>
+          <w:rFonts w:ascii="Nirmala UI" w:hAnsi="Nirmala UI" w:cs="Nirmala UI"/>
+          <w:sz w:val="24"/>
+          <w:szCs w:val="24"/>
+        </w:rPr>
+        <w:t xml:space="preserve"> </w:t>
       </w:r>
     </w:p>
     <w:p>
@@ -3767,7 +5515,133 @@
           <w:sz w:val="24"/>
           <w:szCs w:val="24"/>
         </w:rPr>
-        <w:t>Similarly, tasktrackers that may connect to the jobtracker are specified in a file whose name is specified by the mapred.hosts property. In most cases, there is one shared file, referred to as the include file, that both dfs.hosts and mapred.hosts refer to, since nodes in the cluster run both datanode and tasktracker daemons.</w:t>
+        <w:t xml:space="preserve">Similarly, </w:t>
+      </w:r>
+      <w:proofErr w:type="spellStart"/>
+      <w:r>
+        <w:rPr>
+          <w:rFonts w:ascii="Nirmala UI" w:hAnsi="Nirmala UI" w:cs="Nirmala UI"/>
+          <w:sz w:val="24"/>
+          <w:szCs w:val="24"/>
+        </w:rPr>
+        <w:t>tasktrackers</w:t>
+      </w:r>
+      <w:proofErr w:type="spellEnd"/>
+      <w:r>
+        <w:rPr>
+          <w:rFonts w:ascii="Nirmala UI" w:hAnsi="Nirmala UI" w:cs="Nirmala UI"/>
+          <w:sz w:val="24"/>
+          <w:szCs w:val="24"/>
+        </w:rPr>
+        <w:t xml:space="preserve"> that may connect to the </w:t>
+      </w:r>
+      <w:proofErr w:type="spellStart"/>
+      <w:r>
+        <w:rPr>
+          <w:rFonts w:ascii="Nirmala UI" w:hAnsi="Nirmala UI" w:cs="Nirmala UI"/>
+          <w:sz w:val="24"/>
+          <w:szCs w:val="24"/>
+        </w:rPr>
+        <w:t>jobtracker</w:t>
+      </w:r>
+      <w:proofErr w:type="spellEnd"/>
+      <w:r>
+        <w:rPr>
+          <w:rFonts w:ascii="Nirmala UI" w:hAnsi="Nirmala UI" w:cs="Nirmala UI"/>
+          <w:sz w:val="24"/>
+          <w:szCs w:val="24"/>
+        </w:rPr>
+        <w:t xml:space="preserve"> are specified in a file whose name is specified by the </w:t>
+      </w:r>
+      <w:proofErr w:type="spellStart"/>
+      <w:r>
+        <w:rPr>
+          <w:rFonts w:ascii="Nirmala UI" w:hAnsi="Nirmala UI" w:cs="Nirmala UI"/>
+          <w:sz w:val="24"/>
+          <w:szCs w:val="24"/>
+        </w:rPr>
+        <w:t>mapred.hosts</w:t>
+      </w:r>
+      <w:proofErr w:type="spellEnd"/>
+      <w:r>
+        <w:rPr>
+          <w:rFonts w:ascii="Nirmala UI" w:hAnsi="Nirmala UI" w:cs="Nirmala UI"/>
+          <w:sz w:val="24"/>
+          <w:szCs w:val="24"/>
+        </w:rPr>
+        <w:t xml:space="preserve"> property. In most cases, there is one shared file, referred to as the include file, that both </w:t>
+      </w:r>
+      <w:proofErr w:type="spellStart"/>
+      <w:r>
+        <w:rPr>
+          <w:rFonts w:ascii="Nirmala UI" w:hAnsi="Nirmala UI" w:cs="Nirmala UI"/>
+          <w:sz w:val="24"/>
+          <w:szCs w:val="24"/>
+        </w:rPr>
+        <w:t>dfs.hosts</w:t>
+      </w:r>
+      <w:proofErr w:type="spellEnd"/>
+      <w:r>
+        <w:rPr>
+          <w:rFonts w:ascii="Nirmala UI" w:hAnsi="Nirmala UI" w:cs="Nirmala UI"/>
+          <w:sz w:val="24"/>
+          <w:szCs w:val="24"/>
+        </w:rPr>
+        <w:t xml:space="preserve"> and </w:t>
+      </w:r>
+      <w:proofErr w:type="spellStart"/>
+      <w:r>
+        <w:rPr>
+          <w:rFonts w:ascii="Nirmala UI" w:hAnsi="Nirmala UI" w:cs="Nirmala UI"/>
+          <w:sz w:val="24"/>
+          <w:szCs w:val="24"/>
+        </w:rPr>
+        <w:t>mapred.hosts</w:t>
+      </w:r>
+      <w:proofErr w:type="spellEnd"/>
+      <w:r>
+        <w:rPr>
+          <w:rFonts w:ascii="Nirmala UI" w:hAnsi="Nirmala UI" w:cs="Nirmala UI"/>
+          <w:sz w:val="24"/>
+          <w:szCs w:val="24"/>
+        </w:rPr>
+        <w:t xml:space="preserve"> refer to, since nodes in the cluster run both </w:t>
+      </w:r>
+      <w:proofErr w:type="spellStart"/>
+      <w:r>
+        <w:rPr>
+          <w:rFonts w:ascii="Nirmala UI" w:hAnsi="Nirmala UI" w:cs="Nirmala UI"/>
+          <w:sz w:val="24"/>
+          <w:szCs w:val="24"/>
+        </w:rPr>
+        <w:t>datanode</w:t>
+      </w:r>
+      <w:proofErr w:type="spellEnd"/>
+      <w:r>
+        <w:rPr>
+          <w:rFonts w:ascii="Nirmala UI" w:hAnsi="Nirmala UI" w:cs="Nirmala UI"/>
+          <w:sz w:val="24"/>
+          <w:szCs w:val="24"/>
+        </w:rPr>
+        <w:t xml:space="preserve"> and </w:t>
+      </w:r>
+      <w:proofErr w:type="spellStart"/>
+      <w:r>
+        <w:rPr>
+          <w:rFonts w:ascii="Nirmala UI" w:hAnsi="Nirmala UI" w:cs="Nirmala UI"/>
+          <w:sz w:val="24"/>
+          <w:szCs w:val="24"/>
+        </w:rPr>
+        <w:t>tasktracker</w:t>
+      </w:r>
+      <w:proofErr w:type="spellEnd"/>
+      <w:r>
+        <w:rPr>
+          <w:rFonts w:ascii="Nirmala UI" w:hAnsi="Nirmala UI" w:cs="Nirmala UI"/>
+          <w:sz w:val="24"/>
+          <w:szCs w:val="24"/>
+        </w:rPr>
+        <w:t xml:space="preserve"> daemons.</w:t>
       </w:r>
     </w:p>
     <w:p>
@@ -3810,7 +5684,43 @@
           <w:sz w:val="24"/>
           <w:szCs w:val="24"/>
         </w:rPr>
-        <w:t>Update the namenode with the new set of permitted datanodes using this</w:t>
+        <w:t xml:space="preserve">Update the </w:t>
+      </w:r>
+      <w:proofErr w:type="spellStart"/>
+      <w:r>
+        <w:rPr>
+          <w:rFonts w:ascii="Nirmala UI" w:hAnsi="Nirmala UI" w:cs="Nirmala UI"/>
+          <w:sz w:val="24"/>
+          <w:szCs w:val="24"/>
+        </w:rPr>
+        <w:t>namenode</w:t>
+      </w:r>
+      <w:proofErr w:type="spellEnd"/>
+      <w:r>
+        <w:rPr>
+          <w:rFonts w:ascii="Nirmala UI" w:hAnsi="Nirmala UI" w:cs="Nirmala UI"/>
+          <w:sz w:val="24"/>
+          <w:szCs w:val="24"/>
+        </w:rPr>
+        <w:t xml:space="preserve"> with the new set of permitted </w:t>
+      </w:r>
+      <w:proofErr w:type="spellStart"/>
+      <w:r>
+        <w:rPr>
+          <w:rFonts w:ascii="Nirmala UI" w:hAnsi="Nirmala UI" w:cs="Nirmala UI"/>
+          <w:sz w:val="24"/>
+          <w:szCs w:val="24"/>
+        </w:rPr>
+        <w:t>datanodes</w:t>
+      </w:r>
+      <w:proofErr w:type="spellEnd"/>
+      <w:r>
+        <w:rPr>
+          <w:rFonts w:ascii="Nirmala UI" w:hAnsi="Nirmala UI" w:cs="Nirmala UI"/>
+          <w:sz w:val="24"/>
+          <w:szCs w:val="24"/>
+        </w:rPr>
+        <w:t xml:space="preserve"> using this</w:t>
       </w:r>
     </w:p>
     <w:p>
@@ -3827,13 +5737,23 @@
           <w:szCs w:val="24"/>
         </w:rPr>
       </w:pPr>
-      <w:r>
-        <w:rPr>
-          <w:rFonts w:ascii="Nirmala UI" w:hAnsi="Nirmala UI" w:cs="Nirmala UI"/>
-          <w:sz w:val="24"/>
-          <w:szCs w:val="24"/>
-        </w:rPr>
-        <w:t>command:</w:t>
+      <w:proofErr w:type="gramStart"/>
+      <w:r>
+        <w:rPr>
+          <w:rFonts w:ascii="Nirmala UI" w:hAnsi="Nirmala UI" w:cs="Nirmala UI"/>
+          <w:sz w:val="24"/>
+          <w:szCs w:val="24"/>
+        </w:rPr>
+        <w:t>command</w:t>
+      </w:r>
+      <w:proofErr w:type="gramEnd"/>
+      <w:r>
+        <w:rPr>
+          <w:rFonts w:ascii="Nirmala UI" w:hAnsi="Nirmala UI" w:cs="Nirmala UI"/>
+          <w:sz w:val="24"/>
+          <w:szCs w:val="24"/>
+        </w:rPr>
+        <w:t>:</w:t>
       </w:r>
     </w:p>
     <w:p>
@@ -3860,10 +5780,74 @@
           <w:sz w:val="24"/>
           <w:szCs w:val="24"/>
         </w:rPr>
-        <w:t>% hadoop dfsadmin –refreshNodes</w:t>
-      </w:r>
-      <w:bookmarkStart w:id="5" w:name="_GoBack"/>
-      <w:bookmarkEnd w:id="5"/>
+        <w:t xml:space="preserve">% </w:t>
+      </w:r>
+      <w:proofErr w:type="spellStart"/>
+      <w:r>
+        <w:rPr>
+          <w:rFonts w:ascii="Nirmala UI" w:hAnsi="Nirmala UI" w:cs="Nirmala UI"/>
+          <w:b/>
+          <w:bCs/>
+          <w:i/>
+          <w:iCs/>
+          <w:sz w:val="24"/>
+          <w:szCs w:val="24"/>
+        </w:rPr>
+        <w:t>hadoop</w:t>
+      </w:r>
+      <w:proofErr w:type="spellEnd"/>
+      <w:r>
+        <w:rPr>
+          <w:rFonts w:ascii="Nirmala UI" w:hAnsi="Nirmala UI" w:cs="Nirmala UI"/>
+          <w:b/>
+          <w:bCs/>
+          <w:i/>
+          <w:iCs/>
+          <w:sz w:val="24"/>
+          <w:szCs w:val="24"/>
+        </w:rPr>
+        <w:t xml:space="preserve"> </w:t>
+      </w:r>
+      <w:proofErr w:type="spellStart"/>
+      <w:r>
+        <w:rPr>
+          <w:rFonts w:ascii="Nirmala UI" w:hAnsi="Nirmala UI" w:cs="Nirmala UI"/>
+          <w:b/>
+          <w:bCs/>
+          <w:i/>
+          <w:iCs/>
+          <w:sz w:val="24"/>
+          <w:szCs w:val="24"/>
+        </w:rPr>
+        <w:t>dfsadmin</w:t>
+      </w:r>
+      <w:proofErr w:type="spellEnd"/>
+      <w:r>
+        <w:rPr>
+          <w:rFonts w:ascii="Nirmala UI" w:hAnsi="Nirmala UI" w:cs="Nirmala UI"/>
+          <w:b/>
+          <w:bCs/>
+          <w:i/>
+          <w:iCs/>
+          <w:sz w:val="24"/>
+          <w:szCs w:val="24"/>
+        </w:rPr>
+        <w:t xml:space="preserve"> –</w:t>
+      </w:r>
+      <w:proofErr w:type="spellStart"/>
+      <w:r>
+        <w:rPr>
+          <w:rFonts w:ascii="Nirmala UI" w:hAnsi="Nirmala UI" w:cs="Nirmala UI"/>
+          <w:b/>
+          <w:bCs/>
+          <w:i/>
+          <w:iCs/>
+          <w:sz w:val="24"/>
+          <w:szCs w:val="24"/>
+        </w:rPr>
+        <w:t>refreshNodes</w:t>
+      </w:r>
+      <w:proofErr w:type="spellEnd"/>
     </w:p>
     <w:p>
       <w:pPr>
@@ -3890,7 +5874,6 @@
           <w:sz w:val="24"/>
           <w:szCs w:val="24"/>
         </w:rPr>
-        <w:lastRenderedPageBreak/>
         <w:t xml:space="preserve">Update the job tracker with the new set of permitted task trackers using this command: </w:t>
       </w:r>
     </w:p>
@@ -3924,7 +5907,85 @@
           <w:sz w:val="24"/>
           <w:szCs w:val="24"/>
         </w:rPr>
-        <w:t xml:space="preserve">% hadoop mradmin –refreshNodes </w:t>
+        <w:t xml:space="preserve">% </w:t>
+      </w:r>
+      <w:proofErr w:type="spellStart"/>
+      <w:r>
+        <w:rPr>
+          <w:rFonts w:ascii="Nirmala UI" w:hAnsi="Nirmala UI" w:cs="Nirmala UI"/>
+          <w:b/>
+          <w:bCs/>
+          <w:i/>
+          <w:iCs/>
+          <w:sz w:val="24"/>
+          <w:szCs w:val="24"/>
+        </w:rPr>
+        <w:t>hadoop</w:t>
+      </w:r>
+      <w:proofErr w:type="spellEnd"/>
+      <w:r>
+        <w:rPr>
+          <w:rFonts w:ascii="Nirmala UI" w:hAnsi="Nirmala UI" w:cs="Nirmala UI"/>
+          <w:b/>
+          <w:bCs/>
+          <w:i/>
+          <w:iCs/>
+          <w:sz w:val="24"/>
+          <w:szCs w:val="24"/>
+        </w:rPr>
+        <w:t xml:space="preserve"> </w:t>
+      </w:r>
+      <w:proofErr w:type="spellStart"/>
+      <w:r>
+        <w:rPr>
+          <w:rFonts w:ascii="Nirmala UI" w:hAnsi="Nirmala UI" w:cs="Nirmala UI"/>
+          <w:b/>
+          <w:bCs/>
+          <w:i/>
+          <w:iCs/>
+          <w:sz w:val="24"/>
+          <w:szCs w:val="24"/>
+        </w:rPr>
+        <w:t>mradmin</w:t>
+      </w:r>
+      <w:proofErr w:type="spellEnd"/>
+      <w:r>
+        <w:rPr>
+          <w:rFonts w:ascii="Nirmala UI" w:hAnsi="Nirmala UI" w:cs="Nirmala UI"/>
+          <w:b/>
+          <w:bCs/>
+          <w:i/>
+          <w:iCs/>
+          <w:sz w:val="24"/>
+          <w:szCs w:val="24"/>
+        </w:rPr>
+        <w:t xml:space="preserve"> –</w:t>
+      </w:r>
+      <w:proofErr w:type="spellStart"/>
+      <w:r>
+        <w:rPr>
+          <w:rFonts w:ascii="Nirmala UI" w:hAnsi="Nirmala UI" w:cs="Nirmala UI"/>
+          <w:b/>
+          <w:bCs/>
+          <w:i/>
+          <w:iCs/>
+          <w:sz w:val="24"/>
+          <w:szCs w:val="24"/>
+        </w:rPr>
+        <w:t>refreshNodes</w:t>
+      </w:r>
+      <w:proofErr w:type="spellEnd"/>
+      <w:r>
+        <w:rPr>
+          <w:rFonts w:ascii="Nirmala UI" w:hAnsi="Nirmala UI" w:cs="Nirmala UI"/>
+          <w:b/>
+          <w:bCs/>
+          <w:i/>
+          <w:iCs/>
+          <w:sz w:val="24"/>
+          <w:szCs w:val="24"/>
+        </w:rPr>
+        <w:t xml:space="preserve"> </w:t>
       </w:r>
     </w:p>
     <w:p>
@@ -4076,7 +6137,7 @@
     </w:p>
     <w:sectPr>
       <w:pgSz w:w="12240" w:h="15840"/>
-      <w:pgMar w:top="1440" w:right="1440" w:bottom="1440" w:left="1440" w:header="720" w:footer="720" w:gutter="0"/>
+      <w:pgMar w:top="1440" w:right="360" w:bottom="1440" w:left="1170" w:header="720" w:footer="720" w:gutter="0"/>
       <w:cols w:space="720" w:equalWidth="0">
         <w:col w:w="9360"/>
       </w:cols>
@@ -4491,6 +6552,95 @@
     <w:nsid w:val="3B9C1724"/>
     <w:multiLevelType w:val="hybridMultilevel"/>
     <w:tmpl w:val="006ED5A2"/>
+    <w:lvl w:ilvl="0" w:tplc="0409000F">
+      <w:start w:val="1"/>
+      <w:numFmt w:val="decimal"/>
+      <w:lvlText w:val="%1."/>
+      <w:lvlJc w:val="left"/>
+      <w:pPr>
+        <w:ind w:left="720" w:hanging="360"/>
+      </w:pPr>
+      <w:rPr>
+        <w:rFonts w:hint="default"/>
+      </w:rPr>
+    </w:lvl>
+    <w:lvl w:ilvl="1" w:tplc="04090019" w:tentative="1">
+      <w:start w:val="1"/>
+      <w:numFmt w:val="lowerLetter"/>
+      <w:lvlText w:val="%2."/>
+      <w:lvlJc w:val="left"/>
+      <w:pPr>
+        <w:ind w:left="1440" w:hanging="360"/>
+      </w:pPr>
+    </w:lvl>
+    <w:lvl w:ilvl="2" w:tplc="0409001B" w:tentative="1">
+      <w:start w:val="1"/>
+      <w:numFmt w:val="lowerRoman"/>
+      <w:lvlText w:val="%3."/>
+      <w:lvlJc w:val="right"/>
+      <w:pPr>
+        <w:ind w:left="2160" w:hanging="180"/>
+      </w:pPr>
+    </w:lvl>
+    <w:lvl w:ilvl="3" w:tplc="0409000F" w:tentative="1">
+      <w:start w:val="1"/>
+      <w:numFmt w:val="decimal"/>
+      <w:lvlText w:val="%4."/>
+      <w:lvlJc w:val="left"/>
+      <w:pPr>
+        <w:ind w:left="2880" w:hanging="360"/>
+      </w:pPr>
+    </w:lvl>
+    <w:lvl w:ilvl="4" w:tplc="04090019" w:tentative="1">
+      <w:start w:val="1"/>
+      <w:numFmt w:val="lowerLetter"/>
+      <w:lvlText w:val="%5."/>
+      <w:lvlJc w:val="left"/>
+      <w:pPr>
+        <w:ind w:left="3600" w:hanging="360"/>
+      </w:pPr>
+    </w:lvl>
+    <w:lvl w:ilvl="5" w:tplc="0409001B" w:tentative="1">
+      <w:start w:val="1"/>
+      <w:numFmt w:val="lowerRoman"/>
+      <w:lvlText w:val="%6."/>
+      <w:lvlJc w:val="right"/>
+      <w:pPr>
+        <w:ind w:left="4320" w:hanging="180"/>
+      </w:pPr>
+    </w:lvl>
+    <w:lvl w:ilvl="6" w:tplc="0409000F" w:tentative="1">
+      <w:start w:val="1"/>
+      <w:numFmt w:val="decimal"/>
+      <w:lvlText w:val="%7."/>
+      <w:lvlJc w:val="left"/>
+      <w:pPr>
+        <w:ind w:left="5040" w:hanging="360"/>
+      </w:pPr>
+    </w:lvl>
+    <w:lvl w:ilvl="7" w:tplc="04090019" w:tentative="1">
+      <w:start w:val="1"/>
+      <w:numFmt w:val="lowerLetter"/>
+      <w:lvlText w:val="%8."/>
+      <w:lvlJc w:val="left"/>
+      <w:pPr>
+        <w:ind w:left="5760" w:hanging="360"/>
+      </w:pPr>
+    </w:lvl>
+    <w:lvl w:ilvl="8" w:tplc="0409001B" w:tentative="1">
+      <w:start w:val="1"/>
+      <w:numFmt w:val="lowerRoman"/>
+      <w:lvlText w:val="%9."/>
+      <w:lvlJc w:val="right"/>
+      <w:pPr>
+        <w:ind w:left="6480" w:hanging="180"/>
+      </w:pPr>
+    </w:lvl>
+  </w:abstractNum>
+  <w:abstractNum w:abstractNumId="8">
+    <w:nsid w:val="3C350E4A"/>
+    <w:multiLevelType w:val="hybridMultilevel"/>
+    <w:tmpl w:val="0EBA5C88"/>
     <w:lvl w:ilvl="0" w:tplc="0409000F">
       <w:start w:val="1"/>
       <w:numFmt w:val="decimal"/>
@@ -4599,6 +6749,9 @@
   </w:num>
   <w:num w:numId="8">
     <w:abstractNumId w:val="7"/>
+  </w:num>
+  <w:num w:numId="9">
+    <w:abstractNumId w:val="8"/>
   </w:num>
 </w:numbering>
 </file>
@@ -4998,6 +7151,28 @@
       <w:szCs w:val="22"/>
     </w:rPr>
   </w:style>
+  <w:style w:type="paragraph" w:styleId="Heading1">
+    <w:name w:val="heading 1"/>
+    <w:basedOn w:val="Normal"/>
+    <w:next w:val="Normal"/>
+    <w:link w:val="Heading1Char"/>
+    <w:uiPriority w:val="9"/>
+    <w:qFormat/>
+    <w:rsid w:val="001036D3"/>
+    <w:pPr>
+      <w:keepNext/>
+      <w:spacing w:before="240" w:after="60"/>
+      <w:outlineLvl w:val="0"/>
+    </w:pPr>
+    <w:rPr>
+      <w:rFonts w:ascii="Cambria" w:hAnsi="Cambria"/>
+      <w:b/>
+      <w:bCs/>
+      <w:kern w:val="32"/>
+      <w:sz w:val="32"/>
+      <w:szCs w:val="32"/>
+    </w:rPr>
+  </w:style>
   <w:style w:type="character" w:default="1" w:styleId="DefaultParagraphFont">
     <w:name w:val="Default Paragraph Font"/>
     <w:uiPriority w:val="1"/>
@@ -5035,6 +7210,93 @@
       <w:iCs/>
       <w:color w:val="404040"/>
     </w:rPr>
+  </w:style>
+  <w:style w:type="paragraph" w:customStyle="1" w:styleId="Default">
+    <w:name w:val="Default"/>
+    <w:rsid w:val="000B300A"/>
+    <w:pPr>
+      <w:autoSpaceDE w:val="0"/>
+      <w:autoSpaceDN w:val="0"/>
+      <w:adjustRightInd w:val="0"/>
+    </w:pPr>
+    <w:rPr>
+      <w:rFonts w:ascii="Nirmala UI" w:hAnsi="Nirmala UI" w:cs="Nirmala UI"/>
+      <w:color w:val="000000"/>
+      <w:sz w:val="24"/>
+      <w:szCs w:val="24"/>
+    </w:rPr>
+  </w:style>
+  <w:style w:type="character" w:customStyle="1" w:styleId="Heading1Char">
+    <w:name w:val="Heading 1 Char"/>
+    <w:link w:val="Heading1"/>
+    <w:uiPriority w:val="9"/>
+    <w:rsid w:val="001036D3"/>
+    <w:rPr>
+      <w:rFonts w:ascii="Cambria" w:eastAsia="Times New Roman" w:hAnsi="Cambria" w:cs="Times New Roman"/>
+      <w:b/>
+      <w:bCs/>
+      <w:kern w:val="32"/>
+      <w:sz w:val="32"/>
+      <w:szCs w:val="32"/>
+    </w:rPr>
+  </w:style>
+  <w:style w:type="paragraph" w:styleId="TOCHeading">
+    <w:name w:val="TOC Heading"/>
+    <w:basedOn w:val="Heading1"/>
+    <w:next w:val="Normal"/>
+    <w:uiPriority w:val="39"/>
+    <w:unhideWhenUsed/>
+    <w:qFormat/>
+    <w:rsid w:val="001036D3"/>
+    <w:pPr>
+      <w:keepLines/>
+      <w:spacing w:after="0" w:line="259" w:lineRule="auto"/>
+      <w:outlineLvl w:val="9"/>
+    </w:pPr>
+    <w:rPr>
+      <w:b w:val="0"/>
+      <w:bCs w:val="0"/>
+      <w:color w:val="2E74B5"/>
+      <w:kern w:val="0"/>
+    </w:rPr>
+  </w:style>
+  <w:style w:type="paragraph" w:styleId="TOC2">
+    <w:name w:val="toc 2"/>
+    <w:basedOn w:val="Normal"/>
+    <w:next w:val="Normal"/>
+    <w:autoRedefine/>
+    <w:uiPriority w:val="39"/>
+    <w:unhideWhenUsed/>
+    <w:rsid w:val="001036D3"/>
+    <w:pPr>
+      <w:spacing w:after="100" w:line="259" w:lineRule="auto"/>
+      <w:ind w:left="220"/>
+    </w:pPr>
+  </w:style>
+  <w:style w:type="paragraph" w:styleId="TOC1">
+    <w:name w:val="toc 1"/>
+    <w:basedOn w:val="Normal"/>
+    <w:next w:val="Normal"/>
+    <w:autoRedefine/>
+    <w:uiPriority w:val="39"/>
+    <w:unhideWhenUsed/>
+    <w:rsid w:val="001036D3"/>
+    <w:pPr>
+      <w:spacing w:after="100" w:line="259" w:lineRule="auto"/>
+    </w:pPr>
+  </w:style>
+  <w:style w:type="paragraph" w:styleId="TOC3">
+    <w:name w:val="toc 3"/>
+    <w:basedOn w:val="Normal"/>
+    <w:next w:val="Normal"/>
+    <w:autoRedefine/>
+    <w:uiPriority w:val="39"/>
+    <w:unhideWhenUsed/>
+    <w:rsid w:val="001036D3"/>
+    <w:pPr>
+      <w:spacing w:after="100" w:line="259" w:lineRule="auto"/>
+      <w:ind w:left="440"/>
+    </w:pPr>
   </w:style>
 </w:styles>
 </file>
@@ -5327,7 +7589,7 @@
 </file>
 
 <file path=customXml/itemProps1.xml><?xml version="1.0" encoding="utf-8"?>
-<ds:datastoreItem xmlns:ds="http://schemas.openxmlformats.org/officeDocument/2006/customXml" ds:itemID="{75E3D345-2B4C-4283-8F75-4F060D3AFC26}">
+<ds:datastoreItem xmlns:ds="http://schemas.openxmlformats.org/officeDocument/2006/customXml" ds:itemID="{27258F79-93F7-4F6D-B403-A010269C96A9}">
   <ds:schemaRefs>
     <ds:schemaRef ds:uri="http://schemas.openxmlformats.org/officeDocument/2006/bibliography"/>
   </ds:schemaRefs>

</xml_diff>